<commit_message>
added CC to Geoportal install doc
</commit_message>
<xml_diff>
--- a/Setting up a USGIN ISO 19115 Profile for ESRI Geoportal.docx
+++ b/Setting up a USGIN ISO 19115 Profile for ESRI Geoportal.docx
@@ -99,215 +99,349 @@
           <w:szCs w:val="22"/>
         </w:rPr>
       </w:pPr>
+    </w:p>
+    <w:p>
+      <w:pPr>
+        <w:pStyle w:val="Subtaskp2"/>
+        <w:rPr>
+          <w:rStyle w:val="SubtaskChar"/>
+          <w:szCs w:val="22"/>
+        </w:rPr>
+      </w:pPr>
+    </w:p>
+    <w:p>
+      <w:pPr>
+        <w:pStyle w:val="Subtaskp2"/>
+        <w:rPr>
+          <w:rStyle w:val="SubtaskChar"/>
+          <w:szCs w:val="22"/>
+        </w:rPr>
+      </w:pPr>
+    </w:p>
+    <w:p>
+      <w:pPr>
+        <w:pStyle w:val="Subtaskp2"/>
+        <w:rPr>
+          <w:rStyle w:val="SubtaskChar"/>
+          <w:szCs w:val="22"/>
+        </w:rPr>
+      </w:pPr>
+    </w:p>
+    <w:p>
+      <w:pPr>
+        <w:pStyle w:val="Subtaskp2"/>
+        <w:rPr>
+          <w:rStyle w:val="SubtaskChar"/>
+          <w:szCs w:val="22"/>
+        </w:rPr>
+      </w:pPr>
+    </w:p>
+    <w:p>
+      <w:pPr>
+        <w:pStyle w:val="Subtaskp2"/>
+        <w:rPr>
+          <w:rStyle w:val="SubtaskChar"/>
+          <w:szCs w:val="22"/>
+        </w:rPr>
+      </w:pPr>
+    </w:p>
+    <w:p>
+      <w:pPr>
+        <w:pStyle w:val="Subtaskp2"/>
+        <w:rPr>
+          <w:rStyle w:val="SubtaskChar"/>
+          <w:szCs w:val="22"/>
+        </w:rPr>
+      </w:pPr>
+    </w:p>
+    <w:p>
+      <w:pPr>
+        <w:pStyle w:val="Subtaskp2"/>
+        <w:rPr>
+          <w:rStyle w:val="SubtaskChar"/>
+          <w:szCs w:val="22"/>
+        </w:rPr>
+      </w:pPr>
+    </w:p>
+    <w:p>
+      <w:pPr>
+        <w:pStyle w:val="Subtaskp2"/>
+        <w:rPr>
+          <w:rStyle w:val="SubtaskChar"/>
+          <w:szCs w:val="22"/>
+        </w:rPr>
+      </w:pPr>
+    </w:p>
+    <w:p>
+      <w:pPr>
+        <w:pStyle w:val="Subtaskp2"/>
+        <w:rPr>
+          <w:rStyle w:val="SubtaskChar"/>
+          <w:szCs w:val="22"/>
+        </w:rPr>
+      </w:pPr>
+    </w:p>
+    <w:p>
+      <w:pPr>
+        <w:pStyle w:val="Subtaskp2"/>
+        <w:rPr>
+          <w:rStyle w:val="SubtaskChar"/>
+          <w:szCs w:val="22"/>
+        </w:rPr>
+      </w:pPr>
+    </w:p>
+    <w:p>
+      <w:pPr>
+        <w:pStyle w:val="Subtaskp2"/>
+        <w:rPr>
+          <w:rStyle w:val="SubtaskChar"/>
+          <w:szCs w:val="22"/>
+        </w:rPr>
+      </w:pPr>
+    </w:p>
+    <w:p>
+      <w:pPr>
+        <w:pStyle w:val="Subtaskp2"/>
+        <w:rPr>
+          <w:rStyle w:val="SubtaskChar"/>
+          <w:szCs w:val="22"/>
+        </w:rPr>
+      </w:pPr>
+    </w:p>
+    <w:p>
+      <w:pPr>
+        <w:pStyle w:val="Subtaskp2"/>
+        <w:rPr>
+          <w:rStyle w:val="SubtaskChar"/>
+          <w:szCs w:val="22"/>
+        </w:rPr>
+      </w:pPr>
+    </w:p>
+    <w:p>
+      <w:pPr>
+        <w:pStyle w:val="Subtaskp2"/>
+        <w:rPr>
+          <w:rStyle w:val="SubtaskChar"/>
+          <w:szCs w:val="22"/>
+        </w:rPr>
+      </w:pPr>
+    </w:p>
+    <w:p>
+      <w:pPr>
+        <w:pStyle w:val="Subtaskp2"/>
+        <w:rPr>
+          <w:rStyle w:val="SubtaskChar"/>
+          <w:szCs w:val="22"/>
+        </w:rPr>
+      </w:pPr>
+    </w:p>
+    <w:p>
+      <w:pPr>
+        <w:pStyle w:val="Subtaskp2"/>
+        <w:rPr>
+          <w:rStyle w:val="SubtaskChar"/>
+          <w:szCs w:val="22"/>
+        </w:rPr>
+      </w:pPr>
+    </w:p>
+    <w:p>
+      <w:pPr>
+        <w:pStyle w:val="Subtaskp2"/>
+        <w:rPr>
+          <w:rStyle w:val="SubtaskChar"/>
+          <w:szCs w:val="22"/>
+        </w:rPr>
+      </w:pPr>
+    </w:p>
+    <w:p>
+      <w:pPr>
+        <w:pStyle w:val="Subtaskp2"/>
+        <w:rPr>
+          <w:rStyle w:val="SubtaskChar"/>
+          <w:szCs w:val="22"/>
+        </w:rPr>
+      </w:pPr>
+    </w:p>
+    <w:p>
+      <w:pPr>
+        <w:pStyle w:val="Subtaskp2"/>
+        <w:rPr>
+          <w:rStyle w:val="SubtaskChar"/>
+          <w:szCs w:val="22"/>
+        </w:rPr>
+      </w:pPr>
+    </w:p>
+    <w:p>
+      <w:pPr>
+        <w:pStyle w:val="Subtaskp2"/>
+        <w:rPr>
+          <w:rStyle w:val="SubtaskChar"/>
+          <w:szCs w:val="22"/>
+        </w:rPr>
+      </w:pPr>
+    </w:p>
+    <w:p>
+      <w:pPr>
+        <w:pStyle w:val="Subtaskp2"/>
+        <w:rPr>
+          <w:rStyle w:val="SubtaskChar"/>
+          <w:szCs w:val="22"/>
+        </w:rPr>
+      </w:pPr>
+    </w:p>
+    <w:p>
+      <w:pPr>
+        <w:pStyle w:val="Subtaskp2"/>
+        <w:rPr>
+          <w:rStyle w:val="SubtaskChar"/>
+          <w:szCs w:val="22"/>
+        </w:rPr>
+      </w:pPr>
+    </w:p>
+    <w:p>
+      <w:pPr>
+        <w:pStyle w:val="Subtaskp2"/>
+        <w:ind w:left="1800" w:hanging="1260"/>
+        <w:rPr>
+          <w:rStyle w:val="SubtaskChar"/>
+          <w:szCs w:val="22"/>
+        </w:rPr>
+      </w:pPr>
+      <w:r>
+        <w:rPr>
+          <w:noProof/>
+        </w:rPr>
+        <w:drawing>
+          <wp:inline distT="0" distB="0" distL="0" distR="0" wp14:anchorId="52BFF8AF" wp14:editId="29B4383A">
+            <wp:extent cx="714375" cy="257175"/>
+            <wp:effectExtent l="0" t="0" r="9525" b="9525"/>
+            <wp:docPr id="3098" name="Picture 1"/>
+            <wp:cNvGraphicFramePr>
+              <a:graphicFrameLocks xmlns:a="http://schemas.openxmlformats.org/drawingml/2006/main" noChangeAspect="1"/>
+            </wp:cNvGraphicFramePr>
+            <a:graphic xmlns:a="http://schemas.openxmlformats.org/drawingml/2006/main">
+              <a:graphicData uri="http://schemas.openxmlformats.org/drawingml/2006/picture">
+                <pic:pic xmlns:pic="http://schemas.openxmlformats.org/drawingml/2006/picture">
+                  <pic:nvPicPr>
+                    <pic:cNvPr id="3098" name="Picture 1"/>
+                    <pic:cNvPicPr>
+                      <a:picLocks noChangeAspect="1"/>
+                    </pic:cNvPicPr>
+                  </pic:nvPicPr>
+                  <pic:blipFill>
+                    <a:blip r:embed="rId6">
+                      <a:extLst>
+                        <a:ext uri="{28A0092B-C50C-407E-A947-70E740481C1C}">
+                          <a14:useLocalDpi xmlns:a14="http://schemas.microsoft.com/office/drawing/2010/main" val="0"/>
+                        </a:ext>
+                      </a:extLst>
+                    </a:blip>
+                    <a:srcRect/>
+                    <a:stretch>
+                      <a:fillRect/>
+                    </a:stretch>
+                  </pic:blipFill>
+                  <pic:spPr bwMode="auto">
+                    <a:xfrm>
+                      <a:off x="0" y="0"/>
+                      <a:ext cx="714375" cy="257175"/>
+                    </a:xfrm>
+                    <a:prstGeom prst="rect">
+                      <a:avLst/>
+                    </a:prstGeom>
+                    <a:noFill/>
+                    <a:ln>
+                      <a:noFill/>
+                    </a:ln>
+                    <a:extLst>
+                      <a:ext uri="{909E8E84-426E-40DD-AFC4-6F175D3DCCD1}">
+                        <a14:hiddenFill xmlns:a14="http://schemas.microsoft.com/office/drawing/2010/main">
+                          <a:solidFill>
+                            <a:srgbClr val="FFFFFF"/>
+                          </a:solidFill>
+                        </a14:hiddenFill>
+                      </a:ext>
+                      <a:ext uri="{91240B29-F687-4F45-9708-019B960494DF}">
+                        <a14:hiddenLine xmlns:a14="http://schemas.microsoft.com/office/drawing/2010/main" w="9525">
+                          <a:solidFill>
+                            <a:srgbClr val="000000"/>
+                          </a:solidFill>
+                          <a:miter lim="800000"/>
+                          <a:headEnd/>
+                          <a:tailEnd/>
+                        </a14:hiddenLine>
+                      </a:ext>
+                    </a:extLst>
+                  </pic:spPr>
+                </pic:pic>
+              </a:graphicData>
+            </a:graphic>
+          </wp:inline>
+        </w:drawing>
+      </w:r>
+    </w:p>
+    <w:p>
+      <w:pPr>
+        <w:pStyle w:val="Subtaskp2"/>
+        <w:tabs>
+          <w:tab w:val="left" w:pos="1710"/>
+        </w:tabs>
+        <w:ind w:left="540" w:firstLine="0"/>
+        <w:rPr>
+          <w:rStyle w:val="SubtaskChar"/>
+          <w:szCs w:val="22"/>
+        </w:rPr>
+      </w:pPr>
+      <w:r>
+        <w:rPr>
+          <w:rStyle w:val="SubtaskChar"/>
+          <w:szCs w:val="22"/>
+        </w:rPr>
+        <w:t>This work is licensed under a Creative Commons Attribution 3.0 Unported License.</w:t>
+      </w:r>
+      <w:r>
+        <w:rPr>
+          <w:rStyle w:val="SubtaskChar"/>
+          <w:szCs w:val="22"/>
+        </w:rPr>
+        <w:t xml:space="preserve"> </w:t>
+      </w:r>
+    </w:p>
+    <w:p>
+      <w:pPr>
+        <w:pStyle w:val="Subtaskp2"/>
+        <w:tabs>
+          <w:tab w:val="left" w:pos="1710"/>
+        </w:tabs>
+        <w:ind w:left="540" w:firstLine="0"/>
+        <w:rPr>
+          <w:rStyle w:val="SubtaskChar"/>
+          <w:szCs w:val="22"/>
+        </w:rPr>
+      </w:pPr>
       <w:bookmarkStart w:id="0" w:name="_GoBack"/>
       <w:bookmarkEnd w:id="0"/>
-    </w:p>
-    <w:p>
-      <w:pPr>
-        <w:pStyle w:val="Subtaskp2"/>
-        <w:rPr>
-          <w:rStyle w:val="SubtaskChar"/>
-          <w:szCs w:val="22"/>
-        </w:rPr>
-      </w:pPr>
-    </w:p>
-    <w:p>
-      <w:pPr>
-        <w:pStyle w:val="Subtaskp2"/>
-        <w:rPr>
-          <w:rStyle w:val="SubtaskChar"/>
-          <w:szCs w:val="22"/>
-        </w:rPr>
-      </w:pPr>
-    </w:p>
-    <w:p>
-      <w:pPr>
-        <w:pStyle w:val="Subtaskp2"/>
-        <w:rPr>
-          <w:rStyle w:val="SubtaskChar"/>
-          <w:szCs w:val="22"/>
-        </w:rPr>
-      </w:pPr>
-    </w:p>
-    <w:p>
-      <w:pPr>
-        <w:pStyle w:val="Subtaskp2"/>
-        <w:rPr>
-          <w:rStyle w:val="SubtaskChar"/>
-          <w:szCs w:val="22"/>
-        </w:rPr>
-      </w:pPr>
-    </w:p>
-    <w:p>
-      <w:pPr>
-        <w:pStyle w:val="Subtaskp2"/>
-        <w:rPr>
-          <w:rStyle w:val="SubtaskChar"/>
-          <w:szCs w:val="22"/>
-        </w:rPr>
-      </w:pPr>
-    </w:p>
-    <w:p>
-      <w:pPr>
-        <w:pStyle w:val="Subtaskp2"/>
-        <w:rPr>
-          <w:rStyle w:val="SubtaskChar"/>
-          <w:szCs w:val="22"/>
-        </w:rPr>
-      </w:pPr>
-    </w:p>
-    <w:p>
-      <w:pPr>
-        <w:pStyle w:val="Subtaskp2"/>
-        <w:rPr>
-          <w:rStyle w:val="SubtaskChar"/>
-          <w:szCs w:val="22"/>
-        </w:rPr>
-      </w:pPr>
-    </w:p>
-    <w:p>
-      <w:pPr>
-        <w:pStyle w:val="Subtaskp2"/>
-        <w:rPr>
-          <w:rStyle w:val="SubtaskChar"/>
-          <w:szCs w:val="22"/>
-        </w:rPr>
-      </w:pPr>
-    </w:p>
-    <w:p>
-      <w:pPr>
-        <w:pStyle w:val="Subtaskp2"/>
-        <w:rPr>
-          <w:rStyle w:val="SubtaskChar"/>
-          <w:szCs w:val="22"/>
-        </w:rPr>
-      </w:pPr>
-    </w:p>
-    <w:p>
-      <w:pPr>
-        <w:pStyle w:val="Subtaskp2"/>
-        <w:rPr>
-          <w:rStyle w:val="SubtaskChar"/>
-          <w:szCs w:val="22"/>
-        </w:rPr>
-      </w:pPr>
-    </w:p>
-    <w:p>
-      <w:pPr>
-        <w:pStyle w:val="Subtaskp2"/>
-        <w:rPr>
-          <w:rStyle w:val="SubtaskChar"/>
-          <w:szCs w:val="22"/>
-        </w:rPr>
-      </w:pPr>
-    </w:p>
-    <w:p>
-      <w:pPr>
-        <w:pStyle w:val="Subtaskp2"/>
-        <w:rPr>
-          <w:rStyle w:val="SubtaskChar"/>
-          <w:szCs w:val="22"/>
-        </w:rPr>
-      </w:pPr>
-    </w:p>
-    <w:p>
-      <w:pPr>
-        <w:pStyle w:val="Subtaskp2"/>
-        <w:rPr>
-          <w:rStyle w:val="SubtaskChar"/>
-          <w:szCs w:val="22"/>
-        </w:rPr>
-      </w:pPr>
-    </w:p>
-    <w:p>
-      <w:pPr>
-        <w:pStyle w:val="Subtaskp2"/>
-        <w:rPr>
-          <w:rStyle w:val="SubtaskChar"/>
-          <w:szCs w:val="22"/>
-        </w:rPr>
-      </w:pPr>
-    </w:p>
-    <w:p>
-      <w:pPr>
-        <w:pStyle w:val="Subtaskp2"/>
-        <w:rPr>
-          <w:rStyle w:val="SubtaskChar"/>
-          <w:szCs w:val="22"/>
-        </w:rPr>
-      </w:pPr>
-    </w:p>
-    <w:p>
-      <w:pPr>
-        <w:pStyle w:val="Subtaskp2"/>
-        <w:rPr>
-          <w:rStyle w:val="SubtaskChar"/>
-          <w:szCs w:val="22"/>
-        </w:rPr>
-      </w:pPr>
-    </w:p>
-    <w:p>
-      <w:pPr>
-        <w:pStyle w:val="Subtaskp2"/>
-        <w:rPr>
-          <w:rStyle w:val="SubtaskChar"/>
-          <w:szCs w:val="22"/>
-        </w:rPr>
-      </w:pPr>
-    </w:p>
-    <w:p>
-      <w:pPr>
-        <w:pStyle w:val="Subtaskp2"/>
-        <w:rPr>
-          <w:rStyle w:val="SubtaskChar"/>
-          <w:szCs w:val="22"/>
-        </w:rPr>
-      </w:pPr>
-    </w:p>
-    <w:p>
-      <w:pPr>
-        <w:pStyle w:val="Subtaskp2"/>
-        <w:rPr>
-          <w:rStyle w:val="SubtaskChar"/>
-          <w:szCs w:val="22"/>
-        </w:rPr>
-      </w:pPr>
-    </w:p>
-    <w:p>
-      <w:pPr>
-        <w:pStyle w:val="Subtaskp2"/>
-        <w:rPr>
-          <w:rStyle w:val="SubtaskChar"/>
-          <w:szCs w:val="22"/>
-        </w:rPr>
-      </w:pPr>
-    </w:p>
-    <w:p>
-      <w:pPr>
-        <w:pStyle w:val="Subtaskp2"/>
-        <w:rPr>
-          <w:rStyle w:val="SubtaskChar"/>
-          <w:szCs w:val="22"/>
-        </w:rPr>
-      </w:pPr>
-    </w:p>
-    <w:p>
-      <w:pPr>
-        <w:pStyle w:val="Subtaskp2"/>
-        <w:rPr>
-          <w:rStyle w:val="SubtaskChar"/>
-          <w:szCs w:val="22"/>
-        </w:rPr>
-      </w:pPr>
-    </w:p>
-    <w:p>
-      <w:pPr>
-        <w:pStyle w:val="Subtaskp2"/>
-        <w:rPr>
-          <w:rStyle w:val="SubtaskChar"/>
-          <w:szCs w:val="22"/>
-        </w:rPr>
-      </w:pPr>
+      <w:r>
+        <w:rPr>
+          <w:rStyle w:val="SubtaskChar"/>
+          <w:szCs w:val="22"/>
+        </w:rPr>
+        <w:t xml:space="preserve">Copyright </w:t>
+      </w:r>
+      <w:r>
+        <w:rPr>
+          <w:rStyle w:val="SubtaskChar"/>
+          <w:szCs w:val="22"/>
+        </w:rPr>
+        <w:t>Arizona</w:t>
+      </w:r>
+      <w:r>
+        <w:rPr>
+          <w:rStyle w:val="SubtaskChar"/>
+          <w:szCs w:val="22"/>
+        </w:rPr>
+        <w:t xml:space="preserve"> Geological Survey, 2014</w:t>
+      </w:r>
     </w:p>
     <w:p>
       <w:pPr>
@@ -348,7 +482,7 @@
         </w:rPr>
         <w:t xml:space="preserve">The developer documentation and custom XSLTs for the USGIN profile are available online at </w:t>
       </w:r>
-      <w:hyperlink r:id="rId6" w:history="1">
+      <w:hyperlink r:id="rId7" w:history="1">
         <w:r>
           <w:rPr>
             <w:rStyle w:val="Hyperlink"/>
@@ -531,7 +665,7 @@
           <w:szCs w:val="22"/>
         </w:rPr>
       </w:pPr>
-      <w:hyperlink r:id="rId7" w:history="1">
+      <w:hyperlink r:id="rId8" w:history="1">
         <w:r>
           <w:rPr>
             <w:rStyle w:val="Hyperlink"/>
@@ -567,7 +701,7 @@
           <w:szCs w:val="22"/>
         </w:rPr>
       </w:pPr>
-      <w:hyperlink r:id="rId8" w:history="1">
+      <w:hyperlink r:id="rId9" w:history="1">
         <w:r>
           <w:rPr>
             <w:rStyle w:val="Hyperlink"/>
@@ -596,7 +730,7 @@
         </w:rPr>
         <w:t xml:space="preserve">Tomcat 7.0.57. For the Apache Tomcat installation, this document might be useful: </w:t>
       </w:r>
-      <w:hyperlink r:id="rId9" w:history="1">
+      <w:hyperlink r:id="rId10" w:history="1">
         <w:r>
           <w:rPr>
             <w:rStyle w:val="Hyperlink"/>
@@ -643,7 +777,7 @@
         </w:rPr>
         <w:t xml:space="preserve">As an alternative, I highly recommend using the Windows installer for Tomcat at </w:t>
       </w:r>
-      <w:hyperlink r:id="rId10" w:history="1">
+      <w:hyperlink r:id="rId11" w:history="1">
         <w:r>
           <w:rPr>
             <w:rStyle w:val="Hyperlink"/>
@@ -691,7 +825,7 @@
         </w:rPr>
         <w:t xml:space="preserve"> via your browser at </w:t>
       </w:r>
-      <w:hyperlink r:id="rId11" w:history="1">
+      <w:hyperlink r:id="rId12" w:history="1">
         <w:r>
           <w:rPr>
             <w:rStyle w:val="Hyperlink"/>
@@ -768,7 +902,7 @@
         </w:rPr>
         <w:t xml:space="preserve">Download the current version of Geoportal-Server at </w:t>
       </w:r>
-      <w:hyperlink r:id="rId12" w:history="1">
+      <w:hyperlink r:id="rId13" w:history="1">
         <w:r>
           <w:rPr>
             <w:rStyle w:val="Hyperlink"/>
@@ -795,7 +929,7 @@
       <w:r>
         <w:t xml:space="preserve"> </w:t>
       </w:r>
-      <w:hyperlink r:id="rId13" w:history="1">
+      <w:hyperlink r:id="rId14" w:history="1">
         <w:r>
           <w:rPr>
             <w:rStyle w:val="Hyperlink"/>
@@ -819,7 +953,7 @@
           <w:szCs w:val="24"/>
         </w:rPr>
       </w:pPr>
-      <w:hyperlink r:id="rId14" w:history="1">
+      <w:hyperlink r:id="rId15" w:history="1">
         <w:r>
           <w:rPr>
             <w:rStyle w:val="Hyperlink"/>
@@ -899,7 +1033,7 @@
       <w:r>
         <w:t xml:space="preserve"> new profiles. These profiles are available through the USGIN configuration package (repository at </w:t>
       </w:r>
-      <w:hyperlink r:id="rId15" w:history="1">
+      <w:hyperlink r:id="rId16" w:history="1">
         <w:r>
           <w:rPr>
             <w:rStyle w:val="Hyperlink"/>
@@ -1009,10 +1143,7 @@
         <w:t xml:space="preserve"> </w:t>
       </w:r>
       <w:r>
-        <w:t>between the open and closed schema elements</w:t>
-      </w:r>
-      <w:r>
-        <w:t xml:space="preserve"> (which are shown here)</w:t>
+        <w:t>between the open and closed schema elements (which are shown here)</w:t>
       </w:r>
       <w:r>
         <w:rPr>
@@ -1750,21 +1881,7 @@
           <w:rStyle w:val="SubtaskChar"/>
           <w:szCs w:val="22"/>
         </w:rPr>
-        <w:t xml:space="preserve">Your </w:t>
-      </w:r>
-      <w:r>
-        <w:rPr>
-          <w:rStyle w:val="SubtaskChar"/>
-          <w:szCs w:val="22"/>
-        </w:rPr>
-        <w:t>ESRI Geoportal</w:t>
-      </w:r>
-      <w:r>
-        <w:rPr>
-          <w:rStyle w:val="SubtaskChar"/>
-          <w:szCs w:val="22"/>
-        </w:rPr>
-        <w:t xml:space="preserve"> is now set up with the USGIN Profile and you are ready to harvest</w:t>
+        <w:t>Your ESRI Geoportal is now set up with the USGIN Profile and you are ready to harvest</w:t>
       </w:r>
     </w:p>
     <w:p>
@@ -1810,7 +1927,7 @@
           <w:szCs w:val="22"/>
         </w:rPr>
       </w:pPr>
-      <w:hyperlink r:id="rId16" w:history="1">
+      <w:hyperlink r:id="rId17" w:history="1">
         <w:r>
           <w:rPr>
             <w:rStyle w:val="Hyperlink"/>
@@ -1839,7 +1956,7 @@
           <w:szCs w:val="22"/>
         </w:rPr>
       </w:pPr>
-      <w:hyperlink r:id="rId17" w:history="1">
+      <w:hyperlink r:id="rId18" w:history="1">
         <w:r>
           <w:rPr>
             <w:rStyle w:val="Hyperlink"/>
@@ -2508,6 +2625,36 @@
       <w:szCs w:val="52"/>
     </w:rPr>
   </w:style>
+  <w:style w:type="paragraph" w:styleId="BalloonText">
+    <w:name w:val="Balloon Text"/>
+    <w:basedOn w:val="Normal"/>
+    <w:link w:val="BalloonTextChar"/>
+    <w:uiPriority w:val="99"/>
+    <w:semiHidden/>
+    <w:unhideWhenUsed/>
+    <w:rsid w:val="00B71A20"/>
+    <w:pPr>
+      <w:spacing w:after="0" w:line="240" w:lineRule="auto"/>
+    </w:pPr>
+    <w:rPr>
+      <w:rFonts w:ascii="Tahoma" w:hAnsi="Tahoma" w:cs="Tahoma"/>
+      <w:sz w:val="16"/>
+      <w:szCs w:val="16"/>
+    </w:rPr>
+  </w:style>
+  <w:style w:type="character" w:customStyle="1" w:styleId="BalloonTextChar">
+    <w:name w:val="Balloon Text Char"/>
+    <w:basedOn w:val="DefaultParagraphFont"/>
+    <w:link w:val="BalloonText"/>
+    <w:uiPriority w:val="99"/>
+    <w:semiHidden/>
+    <w:rsid w:val="00B71A20"/>
+    <w:rPr>
+      <w:rFonts w:ascii="Tahoma" w:hAnsi="Tahoma" w:cs="Tahoma"/>
+      <w:sz w:val="16"/>
+      <w:szCs w:val="16"/>
+    </w:rPr>
+  </w:style>
 </w:styles>
 </file>
 
@@ -2798,6 +2945,36 @@
       <w:kern w:val="28"/>
       <w:sz w:val="52"/>
       <w:szCs w:val="52"/>
+    </w:rPr>
+  </w:style>
+  <w:style w:type="paragraph" w:styleId="BalloonText">
+    <w:name w:val="Balloon Text"/>
+    <w:basedOn w:val="Normal"/>
+    <w:link w:val="BalloonTextChar"/>
+    <w:uiPriority w:val="99"/>
+    <w:semiHidden/>
+    <w:unhideWhenUsed/>
+    <w:rsid w:val="00B71A20"/>
+    <w:pPr>
+      <w:spacing w:after="0" w:line="240" w:lineRule="auto"/>
+    </w:pPr>
+    <w:rPr>
+      <w:rFonts w:ascii="Tahoma" w:hAnsi="Tahoma" w:cs="Tahoma"/>
+      <w:sz w:val="16"/>
+      <w:szCs w:val="16"/>
+    </w:rPr>
+  </w:style>
+  <w:style w:type="character" w:customStyle="1" w:styleId="BalloonTextChar">
+    <w:name w:val="Balloon Text Char"/>
+    <w:basedOn w:val="DefaultParagraphFont"/>
+    <w:link w:val="BalloonText"/>
+    <w:uiPriority w:val="99"/>
+    <w:semiHidden/>
+    <w:rsid w:val="00B71A20"/>
+    <w:rPr>
+      <w:rFonts w:ascii="Tahoma" w:hAnsi="Tahoma" w:cs="Tahoma"/>
+      <w:sz w:val="16"/>
+      <w:szCs w:val="16"/>
     </w:rPr>
   </w:style>
 </w:styles>

</xml_diff>

<commit_message>
added LB to Geoportal install doc
</commit_message>
<xml_diff>
--- a/Setting up a USGIN ISO 19115 Profile for ESRI Geoportal.docx
+++ b/Setting up a USGIN ISO 19115 Profile for ESRI Geoportal.docx
@@ -1,6 +1,6 @@
 
 <file path=word/document.xml><?xml version="1.0" encoding="utf-8"?>
-<w:document xmlns:wpc="http://schemas.microsoft.com/office/word/2010/wordprocessingCanvas" xmlns:mc="http://schemas.openxmlformats.org/markup-compatibility/2006" xmlns:o="urn:schemas-microsoft-com:office:office" xmlns:r="http://schemas.openxmlformats.org/officeDocument/2006/relationships" xmlns:m="http://schemas.openxmlformats.org/officeDocument/2006/math" xmlns:v="urn:schemas-microsoft-com:vml" xmlns:wp14="http://schemas.microsoft.com/office/word/2010/wordprocessingDrawing" xmlns:wp="http://schemas.openxmlformats.org/drawingml/2006/wordprocessingDrawing" xmlns:w10="urn:schemas-microsoft-com:office:word" xmlns:w="http://schemas.openxmlformats.org/wordprocessingml/2006/main" xmlns:w14="http://schemas.microsoft.com/office/word/2010/wordml" xmlns:wpg="http://schemas.microsoft.com/office/word/2010/wordprocessingGroup" xmlns:wpi="http://schemas.microsoft.com/office/word/2010/wordprocessingInk" xmlns:wne="http://schemas.microsoft.com/office/word/2006/wordml" xmlns:wps="http://schemas.microsoft.com/office/word/2010/wordprocessingShape" mc:Ignorable="w14 wp14">
+<w:document xmlns:wpc="http://schemas.microsoft.com/office/word/2010/wordprocessingCanvas" xmlns:mc="http://schemas.openxmlformats.org/markup-compatibility/2006" xmlns:o="urn:schemas-microsoft-com:office:office" xmlns:r="http://schemas.openxmlformats.org/officeDocument/2006/relationships" xmlns:m="http://schemas.openxmlformats.org/officeDocument/2006/math" xmlns:v="urn:schemas-microsoft-com:vml" xmlns:wp14="http://schemas.microsoft.com/office/word/2010/wordprocessingDrawing" xmlns:wp="http://schemas.openxmlformats.org/drawingml/2006/wordprocessingDrawing" xmlns:w10="urn:schemas-microsoft-com:office:word" xmlns:w="http://schemas.openxmlformats.org/wordprocessingml/2006/main" xmlns:w14="http://schemas.microsoft.com/office/word/2010/wordml" xmlns:w15="http://schemas.microsoft.com/office/word/2012/wordml" xmlns:wpg="http://schemas.microsoft.com/office/word/2010/wordprocessingGroup" xmlns:wpi="http://schemas.microsoft.com/office/word/2010/wordprocessingInk" xmlns:wne="http://schemas.microsoft.com/office/word/2006/wordml" xmlns:wps="http://schemas.microsoft.com/office/word/2010/wordprocessingShape" mc:Ignorable="w14 w15 wp14">
   <w:body>
     <w:p>
       <w:pPr>
@@ -47,7 +47,27 @@
           <w:sz w:val="24"/>
           <w:szCs w:val="22"/>
         </w:rPr>
-        <w:t>Version 1, created for NGDS v2 (github.com/ngds/)</w:t>
+        <w:t>Version 1, created for NGDS v2 (github.com/</w:t>
+      </w:r>
+      <w:proofErr w:type="spellStart"/>
+      <w:r>
+        <w:rPr>
+          <w:rStyle w:val="SubtaskChar"/>
+          <w:color w:val="1F497D" w:themeColor="text2"/>
+          <w:sz w:val="24"/>
+          <w:szCs w:val="22"/>
+        </w:rPr>
+        <w:t>ngds</w:t>
+      </w:r>
+      <w:proofErr w:type="spellEnd"/>
+      <w:r>
+        <w:rPr>
+          <w:rStyle w:val="SubtaskChar"/>
+          <w:color w:val="1F497D" w:themeColor="text2"/>
+          <w:sz w:val="24"/>
+          <w:szCs w:val="22"/>
+        </w:rPr>
+        <w:t>/)</w:t>
       </w:r>
     </w:p>
     <w:p>
@@ -329,7 +349,7 @@
                     </pic:cNvPicPr>
                   </pic:nvPicPr>
                   <pic:blipFill>
-                    <a:blip r:embed="rId6">
+                    <a:blip r:embed="rId5">
                       <a:extLst>
                         <a:ext uri="{28A0092B-C50C-407E-A947-70E740481C1C}">
                           <a14:useLocalDpi xmlns:a14="http://schemas.microsoft.com/office/drawing/2010/main" val="0"/>
@@ -397,7 +417,23 @@
           <w:rStyle w:val="SubtaskChar"/>
           <w:szCs w:val="22"/>
         </w:rPr>
-        <w:t>This work is licensed under a Creative Commons Attribution 3.0 Unported License.</w:t>
+        <w:t xml:space="preserve">This work is licensed under a Creative Commons Attribution 3.0 </w:t>
+      </w:r>
+      <w:proofErr w:type="spellStart"/>
+      <w:r>
+        <w:rPr>
+          <w:rStyle w:val="SubtaskChar"/>
+          <w:szCs w:val="22"/>
+        </w:rPr>
+        <w:t>Unported</w:t>
+      </w:r>
+      <w:proofErr w:type="spellEnd"/>
+      <w:r>
+        <w:rPr>
+          <w:rStyle w:val="SubtaskChar"/>
+          <w:szCs w:val="22"/>
+        </w:rPr>
+        <w:t xml:space="preserve"> License.</w:t>
       </w:r>
       <w:r>
         <w:rPr>
@@ -419,8 +455,6 @@
           <w:szCs w:val="22"/>
         </w:rPr>
       </w:pPr>
-      <w:bookmarkStart w:id="0" w:name="_GoBack"/>
-      <w:bookmarkEnd w:id="0"/>
       <w:r>
         <w:rPr>
           <w:rStyle w:val="SubtaskChar"/>
@@ -457,7 +491,39 @@
           <w:szCs w:val="22"/>
         </w:rPr>
         <w:lastRenderedPageBreak/>
-        <w:t xml:space="preserve">ESRI Geoportal is the free catalog server that was chosen for management and curation of NGDS metadata, and it has also been recommended for use by State Subrecipients who set up their own catalog server as nodes in NGDS due to its ease of use, excellent online ESRI documentation and user forums, and the XML files that have been created by AZGS Geoinformatics team as a package to set up a USGIN-configured Geoportal catalog server. These XML files are Geoportal configuration files as well as custom </w:t>
+        <w:t xml:space="preserve">ESRI Geoportal is the free catalog server that was chosen for management and curation of NGDS metadata, and it has also been recommended for use by State </w:t>
+      </w:r>
+      <w:proofErr w:type="spellStart"/>
+      <w:r>
+        <w:rPr>
+          <w:rStyle w:val="SubtaskChar"/>
+          <w:szCs w:val="22"/>
+        </w:rPr>
+        <w:t>Subrecipients</w:t>
+      </w:r>
+      <w:proofErr w:type="spellEnd"/>
+      <w:r>
+        <w:rPr>
+          <w:rStyle w:val="SubtaskChar"/>
+          <w:szCs w:val="22"/>
+        </w:rPr>
+        <w:t xml:space="preserve"> who set up their own catalog server as nodes in NGDS due to its ease of use, excellent online ESRI documentation and user forums, and the XML files that have been created by AZGS </w:t>
+      </w:r>
+      <w:proofErr w:type="spellStart"/>
+      <w:r>
+        <w:rPr>
+          <w:rStyle w:val="SubtaskChar"/>
+          <w:szCs w:val="22"/>
+        </w:rPr>
+        <w:t>Geoinformatics</w:t>
+      </w:r>
+      <w:proofErr w:type="spellEnd"/>
+      <w:r>
+        <w:rPr>
+          <w:rStyle w:val="SubtaskChar"/>
+          <w:szCs w:val="22"/>
+        </w:rPr>
+        <w:t xml:space="preserve"> team as a package to set up a USGIN-configured Geoportal catalog server. These XML files are Geoportal configuration files as well as custom </w:t>
       </w:r>
       <w:r>
         <w:rPr>
@@ -482,7 +548,7 @@
         </w:rPr>
         <w:t xml:space="preserve">The developer documentation and custom XSLTs for the USGIN profile are available online at </w:t>
       </w:r>
-      <w:hyperlink r:id="rId7" w:history="1">
+      <w:hyperlink r:id="rId6" w:history="1">
         <w:r>
           <w:rPr>
             <w:rStyle w:val="Hyperlink"/>
@@ -555,7 +621,39 @@
           <w:rStyle w:val="SubtaskChar"/>
           <w:szCs w:val="22"/>
         </w:rPr>
-        <w:t xml:space="preserve">a 'servlet container' application must be installed; in this tutorial we use Tomcat v. 7, but there are other possible containers that can be used (e.g. Glassfish or WebLogic); we have not tested the procedure with the other servlet containers. These servlet containers reduce the operating-system dependency, so that Geoportal installations are possible with a variety of environments. We have tested with Windows 7 and Windows Server 2012, and are running production systems on Ubuntu 12.04 Linux. Geoportal also needs a database to store metadata; we have tested using PostGreSQL 9.1, but other options are listed in the Geoportal Wiki.  See the Preinstallation guidelines on the Geoportal WIKI at </w:t>
+        <w:t xml:space="preserve">a 'servlet container' application must be installed; in this tutorial we use Tomcat v. 7, but there are other possible containers that can be used (e.g. Glassfish or WebLogic); we have not tested the procedure with the other servlet containers. These servlet containers reduce the operating-system dependency, so that Geoportal installations are possible with a variety of environments. We have tested with Windows 7 and Windows Server 2012, and are running production systems on Ubuntu 12.04 Linux. Geoportal also needs a database to store metadata; we have tested using </w:t>
+      </w:r>
+      <w:proofErr w:type="spellStart"/>
+      <w:r>
+        <w:rPr>
+          <w:rStyle w:val="SubtaskChar"/>
+          <w:szCs w:val="22"/>
+        </w:rPr>
+        <w:t>PostGreSQL</w:t>
+      </w:r>
+      <w:proofErr w:type="spellEnd"/>
+      <w:r>
+        <w:rPr>
+          <w:rStyle w:val="SubtaskChar"/>
+          <w:szCs w:val="22"/>
+        </w:rPr>
+        <w:t xml:space="preserve"> 9.1, but other options are listed in the Geoportal Wiki.  See the </w:t>
+      </w:r>
+      <w:proofErr w:type="spellStart"/>
+      <w:r>
+        <w:rPr>
+          <w:rStyle w:val="SubtaskChar"/>
+          <w:szCs w:val="22"/>
+        </w:rPr>
+        <w:t>Preinstallation</w:t>
+      </w:r>
+      <w:proofErr w:type="spellEnd"/>
+      <w:r>
+        <w:rPr>
+          <w:rStyle w:val="SubtaskChar"/>
+          <w:szCs w:val="22"/>
+        </w:rPr>
+        <w:t xml:space="preserve"> guidelines on the Geoportal WIKI at </w:t>
       </w:r>
       <w:r>
         <w:rPr>
@@ -665,13 +763,22 @@
           <w:szCs w:val="22"/>
         </w:rPr>
       </w:pPr>
-      <w:hyperlink r:id="rId8" w:history="1">
+      <w:hyperlink r:id="rId7" w:history="1">
+        <w:proofErr w:type="spellStart"/>
         <w:r>
           <w:rPr>
             <w:rStyle w:val="Hyperlink"/>
             <w:szCs w:val="22"/>
           </w:rPr>
-          <w:t xml:space="preserve">pgAdminIII </w:t>
+          <w:t>pgAdminIII</w:t>
+        </w:r>
+        <w:proofErr w:type="spellEnd"/>
+        <w:r>
+          <w:rPr>
+            <w:rStyle w:val="Hyperlink"/>
+            <w:szCs w:val="22"/>
+          </w:rPr>
+          <w:t xml:space="preserve"> </w:t>
         </w:r>
       </w:hyperlink>
       <w:r>
@@ -701,7 +808,7 @@
           <w:szCs w:val="22"/>
         </w:rPr>
       </w:pPr>
-      <w:hyperlink r:id="rId9" w:history="1">
+      <w:hyperlink r:id="rId8" w:history="1">
         <w:r>
           <w:rPr>
             <w:rStyle w:val="Hyperlink"/>
@@ -730,7 +837,7 @@
         </w:rPr>
         <w:t xml:space="preserve">Tomcat 7.0.57. For the Apache Tomcat installation, this document might be useful: </w:t>
       </w:r>
-      <w:hyperlink r:id="rId10" w:history="1">
+      <w:hyperlink r:id="rId9" w:history="1">
         <w:r>
           <w:rPr>
             <w:rStyle w:val="Hyperlink"/>
@@ -777,7 +884,7 @@
         </w:rPr>
         <w:t xml:space="preserve">As an alternative, I highly recommend using the Windows installer for Tomcat at </w:t>
       </w:r>
-      <w:hyperlink r:id="rId11" w:history="1">
+      <w:hyperlink r:id="rId10" w:history="1">
         <w:r>
           <w:rPr>
             <w:rStyle w:val="Hyperlink"/>
@@ -825,7 +932,7 @@
         </w:rPr>
         <w:t xml:space="preserve"> via your browser at </w:t>
       </w:r>
-      <w:hyperlink r:id="rId12" w:history="1">
+      <w:hyperlink r:id="rId11" w:history="1">
         <w:r>
           <w:rPr>
             <w:rStyle w:val="Hyperlink"/>
@@ -844,7 +951,14 @@
         <w:rPr>
           <w:szCs w:val="22"/>
         </w:rPr>
-        <w:t xml:space="preserve">ore installing Geoportal Server </w:t>
+        <w:t xml:space="preserve">ore installing Geoportal </w:t>
+      </w:r>
+      <w:proofErr w:type="gramStart"/>
+      <w:r>
+        <w:rPr>
+          <w:szCs w:val="22"/>
+        </w:rPr>
+        <w:t xml:space="preserve">Server </w:t>
       </w:r>
       <w:r>
         <w:rPr>
@@ -858,6 +972,7 @@
         </w:rPr>
         <w:t>(</w:t>
       </w:r>
+      <w:proofErr w:type="gramEnd"/>
       <w:r>
         <w:rPr>
           <w:szCs w:val="22"/>
@@ -902,7 +1017,7 @@
         </w:rPr>
         <w:t xml:space="preserve">Download the current version of Geoportal-Server at </w:t>
       </w:r>
-      <w:hyperlink r:id="rId13" w:history="1">
+      <w:hyperlink r:id="rId12" w:history="1">
         <w:r>
           <w:rPr>
             <w:rStyle w:val="Hyperlink"/>
@@ -929,7 +1044,7 @@
       <w:r>
         <w:t xml:space="preserve"> </w:t>
       </w:r>
-      <w:hyperlink r:id="rId14" w:history="1">
+      <w:hyperlink r:id="rId13" w:history="1">
         <w:r>
           <w:rPr>
             <w:rStyle w:val="Hyperlink"/>
@@ -953,7 +1068,7 @@
           <w:szCs w:val="24"/>
         </w:rPr>
       </w:pPr>
-      <w:hyperlink r:id="rId15" w:history="1">
+      <w:hyperlink r:id="rId14" w:history="1">
         <w:r>
           <w:rPr>
             <w:rStyle w:val="Hyperlink"/>
@@ -987,12 +1102,21 @@
       <w:r>
         <w:t xml:space="preserve"> tested with </w:t>
       </w:r>
-      <w:r>
-        <w:rPr>
-          <w:rStyle w:val="SubtaskChar"/>
-          <w:szCs w:val="22"/>
-        </w:rPr>
-        <w:t>GeoPortal 1.2.5</w:t>
+      <w:proofErr w:type="spellStart"/>
+      <w:r>
+        <w:rPr>
+          <w:rStyle w:val="SubtaskChar"/>
+          <w:szCs w:val="22"/>
+        </w:rPr>
+        <w:t>GeoPortal</w:t>
+      </w:r>
+      <w:proofErr w:type="spellEnd"/>
+      <w:r>
+        <w:rPr>
+          <w:rStyle w:val="SubtaskChar"/>
+          <w:szCs w:val="22"/>
+        </w:rPr>
+        <w:t xml:space="preserve"> 1.2.5</w:t>
       </w:r>
       <w:r>
         <w:rPr>
@@ -1033,7 +1157,7 @@
       <w:r>
         <w:t xml:space="preserve"> new profiles. These profiles are available through the USGIN configuration package (repository at </w:t>
       </w:r>
-      <w:hyperlink r:id="rId16" w:history="1">
+      <w:hyperlink r:id="rId15" w:history="1">
         <w:r>
           <w:rPr>
             <w:rStyle w:val="Hyperlink"/>
@@ -1076,7 +1200,71 @@
           <w:rStyle w:val="SubtaskChar"/>
           <w:szCs w:val="22"/>
         </w:rPr>
-        <w:t>Add the USGIN folder from the repository above to the /webapps/geoportalName/WEB-INF/classes/gpt/metadata/iso directory in the new Geoportal.</w:t>
+        <w:t>Add the USGIN folder from the repository above to the /</w:t>
+      </w:r>
+      <w:proofErr w:type="spellStart"/>
+      <w:r>
+        <w:rPr>
+          <w:rStyle w:val="SubtaskChar"/>
+          <w:szCs w:val="22"/>
+        </w:rPr>
+        <w:t>webapps</w:t>
+      </w:r>
+      <w:proofErr w:type="spellEnd"/>
+      <w:r>
+        <w:rPr>
+          <w:rStyle w:val="SubtaskChar"/>
+          <w:szCs w:val="22"/>
+        </w:rPr>
+        <w:t>/</w:t>
+      </w:r>
+      <w:proofErr w:type="spellStart"/>
+      <w:r>
+        <w:rPr>
+          <w:rStyle w:val="SubtaskChar"/>
+          <w:szCs w:val="22"/>
+        </w:rPr>
+        <w:t>geoportalName</w:t>
+      </w:r>
+      <w:proofErr w:type="spellEnd"/>
+      <w:r>
+        <w:rPr>
+          <w:rStyle w:val="SubtaskChar"/>
+          <w:szCs w:val="22"/>
+        </w:rPr>
+        <w:t>/WEB-INF/classes/</w:t>
+      </w:r>
+      <w:proofErr w:type="spellStart"/>
+      <w:r>
+        <w:rPr>
+          <w:rStyle w:val="SubtaskChar"/>
+          <w:szCs w:val="22"/>
+        </w:rPr>
+        <w:t>gpt</w:t>
+      </w:r>
+      <w:proofErr w:type="spellEnd"/>
+      <w:r>
+        <w:rPr>
+          <w:rStyle w:val="SubtaskChar"/>
+          <w:szCs w:val="22"/>
+        </w:rPr>
+        <w:t>/metadata/</w:t>
+      </w:r>
+      <w:proofErr w:type="spellStart"/>
+      <w:r>
+        <w:rPr>
+          <w:rStyle w:val="SubtaskChar"/>
+          <w:szCs w:val="22"/>
+        </w:rPr>
+        <w:t>iso</w:t>
+      </w:r>
+      <w:proofErr w:type="spellEnd"/>
+      <w:r>
+        <w:rPr>
+          <w:rStyle w:val="SubtaskChar"/>
+          <w:szCs w:val="22"/>
+        </w:rPr>
+        <w:t xml:space="preserve"> directory in the new Geoportal.</w:t>
       </w:r>
     </w:p>
     <w:p>
@@ -1098,7 +1286,23 @@
           <w:rStyle w:val="SubtaskChar"/>
           <w:szCs w:val="22"/>
         </w:rPr>
-        <w:t>Add the definition files to the pre-configured Geoportal schemas.xml file in the gpt/metadata directory</w:t>
+        <w:t xml:space="preserve">Add the definition files to the pre-configured Geoportal schemas.xml file in the </w:t>
+      </w:r>
+      <w:proofErr w:type="spellStart"/>
+      <w:r>
+        <w:rPr>
+          <w:rStyle w:val="SubtaskChar"/>
+          <w:szCs w:val="22"/>
+        </w:rPr>
+        <w:t>gpt</w:t>
+      </w:r>
+      <w:proofErr w:type="spellEnd"/>
+      <w:r>
+        <w:rPr>
+          <w:rStyle w:val="SubtaskChar"/>
+          <w:szCs w:val="22"/>
+        </w:rPr>
+        <w:t>/metadata directory</w:t>
       </w:r>
       <w:r>
         <w:rPr>
@@ -1177,7 +1381,23 @@
           <w:rStyle w:val="SubtaskChar"/>
           <w:szCs w:val="22"/>
         </w:rPr>
-        <w:t>&lt;schemas&gt;</w:t>
+        <w:t>&lt;</w:t>
+      </w:r>
+      <w:proofErr w:type="gramStart"/>
+      <w:r>
+        <w:rPr>
+          <w:rStyle w:val="SubtaskChar"/>
+          <w:szCs w:val="22"/>
+        </w:rPr>
+        <w:t>schemas</w:t>
+      </w:r>
+      <w:proofErr w:type="gramEnd"/>
+      <w:r>
+        <w:rPr>
+          <w:rStyle w:val="SubtaskChar"/>
+          <w:szCs w:val="22"/>
+        </w:rPr>
+        <w:t>&gt;</w:t>
       </w:r>
     </w:p>
     <w:p>
@@ -1204,7 +1424,23 @@
           <w:rStyle w:val="SubtaskChar"/>
           <w:szCs w:val="22"/>
         </w:rPr>
-        <w:t xml:space="preserve">    &lt;!-- The first definition file tests to determine if the input record has been processed by the</w:t>
+        <w:t xml:space="preserve">    </w:t>
+      </w:r>
+      <w:proofErr w:type="gramStart"/>
+      <w:r>
+        <w:rPr>
+          <w:rStyle w:val="SubtaskChar"/>
+          <w:szCs w:val="22"/>
+        </w:rPr>
+        <w:t>&lt;!--</w:t>
+      </w:r>
+      <w:proofErr w:type="gramEnd"/>
+      <w:r>
+        <w:rPr>
+          <w:rStyle w:val="SubtaskChar"/>
+          <w:szCs w:val="22"/>
+        </w:rPr>
+        <w:t xml:space="preserve"> The first definition file tests to determine if the input record has been processed by the</w:t>
       </w:r>
     </w:p>
     <w:p>
@@ -1221,7 +1457,23 @@
           <w:rStyle w:val="SubtaskChar"/>
           <w:szCs w:val="22"/>
         </w:rPr>
-        <w:t xml:space="preserve">    ISO to USGIN ISO xslt transform; if it has, it is processed by the definition file.  All validation criteria</w:t>
+        <w:t xml:space="preserve">    ISO to USGIN ISO </w:t>
+      </w:r>
+      <w:proofErr w:type="spellStart"/>
+      <w:r>
+        <w:rPr>
+          <w:rStyle w:val="SubtaskChar"/>
+          <w:szCs w:val="22"/>
+        </w:rPr>
+        <w:t>xslt</w:t>
+      </w:r>
+      <w:proofErr w:type="spellEnd"/>
+      <w:r>
+        <w:rPr>
+          <w:rStyle w:val="SubtaskChar"/>
+          <w:szCs w:val="22"/>
+        </w:rPr>
+        <w:t xml:space="preserve"> transform; if it has, it is processed by the definition file.  All validation criteria</w:t>
       </w:r>
     </w:p>
     <w:p>
@@ -1238,7 +1490,39 @@
           <w:rStyle w:val="SubtaskChar"/>
           <w:szCs w:val="22"/>
         </w:rPr>
-        <w:t xml:space="preserve">    have been removed from the validation, the assumption being that once processed by the xslt, it is a valid</w:t>
+        <w:t xml:space="preserve">    </w:t>
+      </w:r>
+      <w:proofErr w:type="gramStart"/>
+      <w:r>
+        <w:rPr>
+          <w:rStyle w:val="SubtaskChar"/>
+          <w:szCs w:val="22"/>
+        </w:rPr>
+        <w:t>have</w:t>
+      </w:r>
+      <w:proofErr w:type="gramEnd"/>
+      <w:r>
+        <w:rPr>
+          <w:rStyle w:val="SubtaskChar"/>
+          <w:szCs w:val="22"/>
+        </w:rPr>
+        <w:t xml:space="preserve"> been removed from the validation, the assumption being that once processed by the </w:t>
+      </w:r>
+      <w:proofErr w:type="spellStart"/>
+      <w:r>
+        <w:rPr>
+          <w:rStyle w:val="SubtaskChar"/>
+          <w:szCs w:val="22"/>
+        </w:rPr>
+        <w:t>xslt</w:t>
+      </w:r>
+      <w:proofErr w:type="spellEnd"/>
+      <w:r>
+        <w:rPr>
+          <w:rStyle w:val="SubtaskChar"/>
+          <w:szCs w:val="22"/>
+        </w:rPr>
+        <w:t>, it is a valid</w:t>
       </w:r>
     </w:p>
     <w:p>
@@ -1255,7 +1539,32 @@
           <w:rStyle w:val="SubtaskChar"/>
           <w:szCs w:val="22"/>
         </w:rPr>
-        <w:t xml:space="preserve">    usgin-profile record--&gt;</w:t>
+        <w:t xml:space="preserve">    </w:t>
+      </w:r>
+      <w:proofErr w:type="spellStart"/>
+      <w:proofErr w:type="gramStart"/>
+      <w:r>
+        <w:rPr>
+          <w:rStyle w:val="SubtaskChar"/>
+          <w:szCs w:val="22"/>
+        </w:rPr>
+        <w:t>usgin</w:t>
+      </w:r>
+      <w:proofErr w:type="spellEnd"/>
+      <w:r>
+        <w:rPr>
+          <w:rStyle w:val="SubtaskChar"/>
+          <w:szCs w:val="22"/>
+        </w:rPr>
+        <w:t>-profile</w:t>
+      </w:r>
+      <w:proofErr w:type="gramEnd"/>
+      <w:r>
+        <w:rPr>
+          <w:rStyle w:val="SubtaskChar"/>
+          <w:szCs w:val="22"/>
+        </w:rPr>
+        <w:t xml:space="preserve"> record--&gt;</w:t>
       </w:r>
     </w:p>
     <w:p>
@@ -1282,7 +1591,87 @@
           <w:rStyle w:val="SubtaskChar"/>
           <w:szCs w:val="22"/>
         </w:rPr>
-        <w:t xml:space="preserve">    &lt;schema fileName="gpt/metadata/iso/usgin/USGIN-ISO19115Definition.xml"/&gt;</w:t>
+        <w:t xml:space="preserve">    &lt;</w:t>
+      </w:r>
+      <w:proofErr w:type="gramStart"/>
+      <w:r>
+        <w:rPr>
+          <w:rStyle w:val="SubtaskChar"/>
+          <w:szCs w:val="22"/>
+        </w:rPr>
+        <w:t>schema</w:t>
+      </w:r>
+      <w:proofErr w:type="gramEnd"/>
+      <w:r>
+        <w:rPr>
+          <w:rStyle w:val="SubtaskChar"/>
+          <w:szCs w:val="22"/>
+        </w:rPr>
+        <w:t xml:space="preserve"> </w:t>
+      </w:r>
+      <w:proofErr w:type="spellStart"/>
+      <w:r>
+        <w:rPr>
+          <w:rStyle w:val="SubtaskChar"/>
+          <w:szCs w:val="22"/>
+        </w:rPr>
+        <w:t>fileName</w:t>
+      </w:r>
+      <w:proofErr w:type="spellEnd"/>
+      <w:r>
+        <w:rPr>
+          <w:rStyle w:val="SubtaskChar"/>
+          <w:szCs w:val="22"/>
+        </w:rPr>
+        <w:t>="</w:t>
+      </w:r>
+      <w:proofErr w:type="spellStart"/>
+      <w:r>
+        <w:rPr>
+          <w:rStyle w:val="SubtaskChar"/>
+          <w:szCs w:val="22"/>
+        </w:rPr>
+        <w:t>gpt</w:t>
+      </w:r>
+      <w:proofErr w:type="spellEnd"/>
+      <w:r>
+        <w:rPr>
+          <w:rStyle w:val="SubtaskChar"/>
+          <w:szCs w:val="22"/>
+        </w:rPr>
+        <w:t>/metadata/</w:t>
+      </w:r>
+      <w:proofErr w:type="spellStart"/>
+      <w:r>
+        <w:rPr>
+          <w:rStyle w:val="SubtaskChar"/>
+          <w:szCs w:val="22"/>
+        </w:rPr>
+        <w:t>iso</w:t>
+      </w:r>
+      <w:proofErr w:type="spellEnd"/>
+      <w:r>
+        <w:rPr>
+          <w:rStyle w:val="SubtaskChar"/>
+          <w:szCs w:val="22"/>
+        </w:rPr>
+        <w:t>/</w:t>
+      </w:r>
+      <w:proofErr w:type="spellStart"/>
+      <w:r>
+        <w:rPr>
+          <w:rStyle w:val="SubtaskChar"/>
+          <w:szCs w:val="22"/>
+        </w:rPr>
+        <w:t>usgin</w:t>
+      </w:r>
+      <w:proofErr w:type="spellEnd"/>
+      <w:r>
+        <w:rPr>
+          <w:rStyle w:val="SubtaskChar"/>
+          <w:szCs w:val="22"/>
+        </w:rPr>
+        <w:t>/USGIN-ISO19115Definition.xml"/&gt;</w:t>
       </w:r>
     </w:p>
     <w:p>
@@ -1309,7 +1698,71 @@
           <w:rStyle w:val="SubtaskChar"/>
           <w:szCs w:val="22"/>
         </w:rPr>
-        <w:t xml:space="preserve">    &lt;!-- The second defintion file tests whether the record is a MD_Metadata or MI_Metadata record and if so,</w:t>
+        <w:t xml:space="preserve">    </w:t>
+      </w:r>
+      <w:proofErr w:type="gramStart"/>
+      <w:r>
+        <w:rPr>
+          <w:rStyle w:val="SubtaskChar"/>
+          <w:szCs w:val="22"/>
+        </w:rPr>
+        <w:t>&lt;!--</w:t>
+      </w:r>
+      <w:proofErr w:type="gramEnd"/>
+      <w:r>
+        <w:rPr>
+          <w:rStyle w:val="SubtaskChar"/>
+          <w:szCs w:val="22"/>
+        </w:rPr>
+        <w:t xml:space="preserve"> The second </w:t>
+      </w:r>
+      <w:proofErr w:type="spellStart"/>
+      <w:r>
+        <w:rPr>
+          <w:rStyle w:val="SubtaskChar"/>
+          <w:szCs w:val="22"/>
+        </w:rPr>
+        <w:t>defintion</w:t>
+      </w:r>
+      <w:proofErr w:type="spellEnd"/>
+      <w:r>
+        <w:rPr>
+          <w:rStyle w:val="SubtaskChar"/>
+          <w:szCs w:val="22"/>
+        </w:rPr>
+        <w:t xml:space="preserve"> file tests whether the record is a </w:t>
+      </w:r>
+      <w:proofErr w:type="spellStart"/>
+      <w:r>
+        <w:rPr>
+          <w:rStyle w:val="SubtaskChar"/>
+          <w:szCs w:val="22"/>
+        </w:rPr>
+        <w:t>MD_Metadata</w:t>
+      </w:r>
+      <w:proofErr w:type="spellEnd"/>
+      <w:r>
+        <w:rPr>
+          <w:rStyle w:val="SubtaskChar"/>
+          <w:szCs w:val="22"/>
+        </w:rPr>
+        <w:t xml:space="preserve"> or </w:t>
+      </w:r>
+      <w:proofErr w:type="spellStart"/>
+      <w:r>
+        <w:rPr>
+          <w:rStyle w:val="SubtaskChar"/>
+          <w:szCs w:val="22"/>
+        </w:rPr>
+        <w:t>MI_Metadata</w:t>
+      </w:r>
+      <w:proofErr w:type="spellEnd"/>
+      <w:r>
+        <w:rPr>
+          <w:rStyle w:val="SubtaskChar"/>
+          <w:szCs w:val="22"/>
+        </w:rPr>
+        <w:t xml:space="preserve"> record and if so,</w:t>
       </w:r>
     </w:p>
     <w:p>
@@ -1326,7 +1779,39 @@
           <w:rStyle w:val="SubtaskChar"/>
           <w:szCs w:val="22"/>
         </w:rPr>
-        <w:t xml:space="preserve">    sends it to the ISO to USGIN ISO xslt; after transformation it will be interrogated again and caught by the</w:t>
+        <w:t xml:space="preserve">    </w:t>
+      </w:r>
+      <w:proofErr w:type="gramStart"/>
+      <w:r>
+        <w:rPr>
+          <w:rStyle w:val="SubtaskChar"/>
+          <w:szCs w:val="22"/>
+        </w:rPr>
+        <w:t>sends</w:t>
+      </w:r>
+      <w:proofErr w:type="gramEnd"/>
+      <w:r>
+        <w:rPr>
+          <w:rStyle w:val="SubtaskChar"/>
+          <w:szCs w:val="22"/>
+        </w:rPr>
+        <w:t xml:space="preserve"> it to the ISO to USGIN ISO </w:t>
+      </w:r>
+      <w:proofErr w:type="spellStart"/>
+      <w:r>
+        <w:rPr>
+          <w:rStyle w:val="SubtaskChar"/>
+          <w:szCs w:val="22"/>
+        </w:rPr>
+        <w:t>xslt</w:t>
+      </w:r>
+      <w:proofErr w:type="spellEnd"/>
+      <w:r>
+        <w:rPr>
+          <w:rStyle w:val="SubtaskChar"/>
+          <w:szCs w:val="22"/>
+        </w:rPr>
+        <w:t>; after transformation it will be interrogated again and caught by the</w:t>
       </w:r>
     </w:p>
     <w:p>
@@ -1343,7 +1828,23 @@
           <w:rStyle w:val="SubtaskChar"/>
           <w:szCs w:val="22"/>
         </w:rPr>
-        <w:t xml:space="preserve">     first definition file --&gt;</w:t>
+        <w:t xml:space="preserve">     </w:t>
+      </w:r>
+      <w:proofErr w:type="gramStart"/>
+      <w:r>
+        <w:rPr>
+          <w:rStyle w:val="SubtaskChar"/>
+          <w:szCs w:val="22"/>
+        </w:rPr>
+        <w:t>first</w:t>
+      </w:r>
+      <w:proofErr w:type="gramEnd"/>
+      <w:r>
+        <w:rPr>
+          <w:rStyle w:val="SubtaskChar"/>
+          <w:szCs w:val="22"/>
+        </w:rPr>
+        <w:t xml:space="preserve"> definition file --&gt;</w:t>
       </w:r>
     </w:p>
     <w:p>
@@ -1370,7 +1871,23 @@
           <w:rStyle w:val="SubtaskChar"/>
           <w:szCs w:val="22"/>
         </w:rPr>
-        <w:t xml:space="preserve">    &lt;schema fileName="gpt/metadata/iso/usgin/ISO-to-USGIN-19115-data-definition.xml"/&gt;</w:t>
+        <w:t xml:space="preserve">    &lt;</w:t>
+      </w:r>
+      <w:proofErr w:type="gramStart"/>
+      <w:r>
+        <w:rPr>
+          <w:rStyle w:val="SubtaskChar"/>
+          <w:szCs w:val="22"/>
+        </w:rPr>
+        <w:t>schema</w:t>
+      </w:r>
+      <w:proofErr w:type="gramEnd"/>
+      <w:r>
+        <w:rPr>
+          <w:rStyle w:val="SubtaskChar"/>
+          <w:szCs w:val="22"/>
+        </w:rPr>
+        <w:t xml:space="preserve"> fileName="gpt/metadata/iso/usgin/ISO-to-USGIN-19115-data-definition.xml"/&gt;</w:t>
       </w:r>
     </w:p>
     <w:p>
@@ -1507,7 +2024,79 @@
           <w:sz w:val="18"/>
           <w:szCs w:val="18"/>
         </w:rPr>
-        <w:t>&lt;schema fileName="gpt/metadata/iso/iso-19115-definition.xml"/&gt;</w:t>
+        <w:t>&lt;</w:t>
+      </w:r>
+      <w:proofErr w:type="gramStart"/>
+      <w:r>
+        <w:rPr>
+          <w:rFonts w:ascii="Courier New" w:hAnsi="Courier New" w:cs="Courier New"/>
+          <w:sz w:val="18"/>
+          <w:szCs w:val="18"/>
+        </w:rPr>
+        <w:t>schema</w:t>
+      </w:r>
+      <w:proofErr w:type="gramEnd"/>
+      <w:r>
+        <w:rPr>
+          <w:rFonts w:ascii="Courier New" w:hAnsi="Courier New" w:cs="Courier New"/>
+          <w:sz w:val="18"/>
+          <w:szCs w:val="18"/>
+        </w:rPr>
+        <w:t xml:space="preserve"> </w:t>
+      </w:r>
+      <w:proofErr w:type="spellStart"/>
+      <w:r>
+        <w:rPr>
+          <w:rFonts w:ascii="Courier New" w:hAnsi="Courier New" w:cs="Courier New"/>
+          <w:sz w:val="18"/>
+          <w:szCs w:val="18"/>
+        </w:rPr>
+        <w:t>fileName</w:t>
+      </w:r>
+      <w:proofErr w:type="spellEnd"/>
+      <w:r>
+        <w:rPr>
+          <w:rFonts w:ascii="Courier New" w:hAnsi="Courier New" w:cs="Courier New"/>
+          <w:sz w:val="18"/>
+          <w:szCs w:val="18"/>
+        </w:rPr>
+        <w:t>="</w:t>
+      </w:r>
+      <w:proofErr w:type="spellStart"/>
+      <w:r>
+        <w:rPr>
+          <w:rFonts w:ascii="Courier New" w:hAnsi="Courier New" w:cs="Courier New"/>
+          <w:sz w:val="18"/>
+          <w:szCs w:val="18"/>
+        </w:rPr>
+        <w:t>gpt</w:t>
+      </w:r>
+      <w:proofErr w:type="spellEnd"/>
+      <w:r>
+        <w:rPr>
+          <w:rFonts w:ascii="Courier New" w:hAnsi="Courier New" w:cs="Courier New"/>
+          <w:sz w:val="18"/>
+          <w:szCs w:val="18"/>
+        </w:rPr>
+        <w:t>/metadata/</w:t>
+      </w:r>
+      <w:proofErr w:type="spellStart"/>
+      <w:r>
+        <w:rPr>
+          <w:rFonts w:ascii="Courier New" w:hAnsi="Courier New" w:cs="Courier New"/>
+          <w:sz w:val="18"/>
+          <w:szCs w:val="18"/>
+        </w:rPr>
+        <w:t>iso</w:t>
+      </w:r>
+      <w:proofErr w:type="spellEnd"/>
+      <w:r>
+        <w:rPr>
+          <w:rFonts w:ascii="Courier New" w:hAnsi="Courier New" w:cs="Courier New"/>
+          <w:sz w:val="18"/>
+          <w:szCs w:val="18"/>
+        </w:rPr>
+        <w:t>/iso-19115-definition.xml"/&gt;</w:t>
       </w:r>
     </w:p>
     <w:p>
@@ -1578,7 +2167,79 @@
           <w:sz w:val="18"/>
           <w:szCs w:val="18"/>
         </w:rPr>
-        <w:t>&lt;schema fileName="gpt/metadata/iso/iso-19119-definition.xml"/&gt;</w:t>
+        <w:t>&lt;</w:t>
+      </w:r>
+      <w:proofErr w:type="gramStart"/>
+      <w:r>
+        <w:rPr>
+          <w:rFonts w:ascii="Courier New" w:hAnsi="Courier New" w:cs="Courier New"/>
+          <w:sz w:val="18"/>
+          <w:szCs w:val="18"/>
+        </w:rPr>
+        <w:t>schema</w:t>
+      </w:r>
+      <w:proofErr w:type="gramEnd"/>
+      <w:r>
+        <w:rPr>
+          <w:rFonts w:ascii="Courier New" w:hAnsi="Courier New" w:cs="Courier New"/>
+          <w:sz w:val="18"/>
+          <w:szCs w:val="18"/>
+        </w:rPr>
+        <w:t xml:space="preserve"> </w:t>
+      </w:r>
+      <w:proofErr w:type="spellStart"/>
+      <w:r>
+        <w:rPr>
+          <w:rFonts w:ascii="Courier New" w:hAnsi="Courier New" w:cs="Courier New"/>
+          <w:sz w:val="18"/>
+          <w:szCs w:val="18"/>
+        </w:rPr>
+        <w:t>fileName</w:t>
+      </w:r>
+      <w:proofErr w:type="spellEnd"/>
+      <w:r>
+        <w:rPr>
+          <w:rFonts w:ascii="Courier New" w:hAnsi="Courier New" w:cs="Courier New"/>
+          <w:sz w:val="18"/>
+          <w:szCs w:val="18"/>
+        </w:rPr>
+        <w:t>="</w:t>
+      </w:r>
+      <w:proofErr w:type="spellStart"/>
+      <w:r>
+        <w:rPr>
+          <w:rFonts w:ascii="Courier New" w:hAnsi="Courier New" w:cs="Courier New"/>
+          <w:sz w:val="18"/>
+          <w:szCs w:val="18"/>
+        </w:rPr>
+        <w:t>gpt</w:t>
+      </w:r>
+      <w:proofErr w:type="spellEnd"/>
+      <w:r>
+        <w:rPr>
+          <w:rFonts w:ascii="Courier New" w:hAnsi="Courier New" w:cs="Courier New"/>
+          <w:sz w:val="18"/>
+          <w:szCs w:val="18"/>
+        </w:rPr>
+        <w:t>/metadata/</w:t>
+      </w:r>
+      <w:proofErr w:type="spellStart"/>
+      <w:r>
+        <w:rPr>
+          <w:rFonts w:ascii="Courier New" w:hAnsi="Courier New" w:cs="Courier New"/>
+          <w:sz w:val="18"/>
+          <w:szCs w:val="18"/>
+        </w:rPr>
+        <w:t>iso</w:t>
+      </w:r>
+      <w:proofErr w:type="spellEnd"/>
+      <w:r>
+        <w:rPr>
+          <w:rFonts w:ascii="Courier New" w:hAnsi="Courier New" w:cs="Courier New"/>
+          <w:sz w:val="18"/>
+          <w:szCs w:val="18"/>
+        </w:rPr>
+        <w:t>/iso-19119-definition.xml"/&gt;</w:t>
       </w:r>
     </w:p>
     <w:p>
@@ -1644,7 +2305,79 @@
           <w:sz w:val="18"/>
           <w:szCs w:val="18"/>
         </w:rPr>
-        <w:t xml:space="preserve">  &lt;schema fileName="gpt/metadata/iso/iso-19115-2-definition.xml"/&gt;</w:t>
+        <w:t xml:space="preserve">  &lt;</w:t>
+      </w:r>
+      <w:proofErr w:type="gramStart"/>
+      <w:r>
+        <w:rPr>
+          <w:rFonts w:ascii="Courier New" w:hAnsi="Courier New" w:cs="Courier New"/>
+          <w:sz w:val="18"/>
+          <w:szCs w:val="18"/>
+        </w:rPr>
+        <w:t>schema</w:t>
+      </w:r>
+      <w:proofErr w:type="gramEnd"/>
+      <w:r>
+        <w:rPr>
+          <w:rFonts w:ascii="Courier New" w:hAnsi="Courier New" w:cs="Courier New"/>
+          <w:sz w:val="18"/>
+          <w:szCs w:val="18"/>
+        </w:rPr>
+        <w:t xml:space="preserve"> </w:t>
+      </w:r>
+      <w:proofErr w:type="spellStart"/>
+      <w:r>
+        <w:rPr>
+          <w:rFonts w:ascii="Courier New" w:hAnsi="Courier New" w:cs="Courier New"/>
+          <w:sz w:val="18"/>
+          <w:szCs w:val="18"/>
+        </w:rPr>
+        <w:t>fileName</w:t>
+      </w:r>
+      <w:proofErr w:type="spellEnd"/>
+      <w:r>
+        <w:rPr>
+          <w:rFonts w:ascii="Courier New" w:hAnsi="Courier New" w:cs="Courier New"/>
+          <w:sz w:val="18"/>
+          <w:szCs w:val="18"/>
+        </w:rPr>
+        <w:t>="</w:t>
+      </w:r>
+      <w:proofErr w:type="spellStart"/>
+      <w:r>
+        <w:rPr>
+          <w:rFonts w:ascii="Courier New" w:hAnsi="Courier New" w:cs="Courier New"/>
+          <w:sz w:val="18"/>
+          <w:szCs w:val="18"/>
+        </w:rPr>
+        <w:t>gpt</w:t>
+      </w:r>
+      <w:proofErr w:type="spellEnd"/>
+      <w:r>
+        <w:rPr>
+          <w:rFonts w:ascii="Courier New" w:hAnsi="Courier New" w:cs="Courier New"/>
+          <w:sz w:val="18"/>
+          <w:szCs w:val="18"/>
+        </w:rPr>
+        <w:t>/metadata/</w:t>
+      </w:r>
+      <w:proofErr w:type="spellStart"/>
+      <w:r>
+        <w:rPr>
+          <w:rFonts w:ascii="Courier New" w:hAnsi="Courier New" w:cs="Courier New"/>
+          <w:sz w:val="18"/>
+          <w:szCs w:val="18"/>
+        </w:rPr>
+        <w:t>iso</w:t>
+      </w:r>
+      <w:proofErr w:type="spellEnd"/>
+      <w:r>
+        <w:rPr>
+          <w:rFonts w:ascii="Courier New" w:hAnsi="Courier New" w:cs="Courier New"/>
+          <w:sz w:val="18"/>
+          <w:szCs w:val="18"/>
+        </w:rPr>
+        <w:t>/iso-19115-2-definition.xml"/&gt;</w:t>
       </w:r>
     </w:p>
     <w:p>
@@ -1667,7 +2400,39 @@
         </w:rPr>
       </w:pPr>
       <w:r>
-        <w:t>Add properties needed for the USGIN porfile in  the gpt.properties file in the gpt/resources directory. Open this file in a text or xml editor and add in the following:</w:t>
+        <w:t xml:space="preserve">Add properties needed for the USGIN </w:t>
+      </w:r>
+      <w:proofErr w:type="spellStart"/>
+      <w:r>
+        <w:t>porfile</w:t>
+      </w:r>
+      <w:proofErr w:type="spellEnd"/>
+      <w:r>
+        <w:t xml:space="preserve"> </w:t>
+      </w:r>
+      <w:proofErr w:type="gramStart"/>
+      <w:r>
+        <w:t>in  the</w:t>
+      </w:r>
+      <w:proofErr w:type="gramEnd"/>
+      <w:r>
+        <w:t xml:space="preserve"> </w:t>
+      </w:r>
+      <w:proofErr w:type="spellStart"/>
+      <w:r>
+        <w:t>gpt.properties</w:t>
+      </w:r>
+      <w:proofErr w:type="spellEnd"/>
+      <w:r>
+        <w:t xml:space="preserve"> file in the </w:t>
+      </w:r>
+      <w:proofErr w:type="spellStart"/>
+      <w:r>
+        <w:t>gpt</w:t>
+      </w:r>
+      <w:proofErr w:type="spellEnd"/>
+      <w:r>
+        <w:t>/resources directory. Open this file in a text or xml editor and add in the following:</w:t>
       </w:r>
     </w:p>
     <w:p>
@@ -1767,7 +2532,39 @@
           <w:rStyle w:val="SubtaskChar"/>
           <w:szCs w:val="22"/>
         </w:rPr>
-        <w:t>Add the FGDC to USGIN-ISO 19115 XSLT provided in this repository to your new Geoportal by navigating to the \gpt\metadata\fgdc directory within Geoportal and place</w:t>
+        <w:t>Add the FGDC to USGIN-ISO 19115 XSLT provided in this repository to your new Geoportal by navigating to the \</w:t>
+      </w:r>
+      <w:proofErr w:type="spellStart"/>
+      <w:r>
+        <w:rPr>
+          <w:rStyle w:val="SubtaskChar"/>
+          <w:szCs w:val="22"/>
+        </w:rPr>
+        <w:t>gpt</w:t>
+      </w:r>
+      <w:proofErr w:type="spellEnd"/>
+      <w:r>
+        <w:rPr>
+          <w:rStyle w:val="SubtaskChar"/>
+          <w:szCs w:val="22"/>
+        </w:rPr>
+        <w:t>\metadata\</w:t>
+      </w:r>
+      <w:proofErr w:type="spellStart"/>
+      <w:r>
+        <w:rPr>
+          <w:rStyle w:val="SubtaskChar"/>
+          <w:szCs w:val="22"/>
+        </w:rPr>
+        <w:t>fgdc</w:t>
+      </w:r>
+      <w:proofErr w:type="spellEnd"/>
+      <w:r>
+        <w:rPr>
+          <w:rStyle w:val="SubtaskChar"/>
+          <w:szCs w:val="22"/>
+        </w:rPr>
+        <w:t xml:space="preserve"> directory within Geoportal and place</w:t>
       </w:r>
       <w:r>
         <w:rPr>
@@ -1788,7 +2585,23 @@
           <w:rStyle w:val="SubtaskChar"/>
           <w:szCs w:val="22"/>
         </w:rPr>
-        <w:t>-to-iso19115_USGIN.xslt files, found in the fgdc folder from the repository above</w:t>
+        <w:t xml:space="preserve">-to-iso19115_USGIN.xslt files, found in the </w:t>
+      </w:r>
+      <w:proofErr w:type="spellStart"/>
+      <w:r>
+        <w:rPr>
+          <w:rStyle w:val="SubtaskChar"/>
+          <w:szCs w:val="22"/>
+        </w:rPr>
+        <w:t>fgdc</w:t>
+      </w:r>
+      <w:proofErr w:type="spellEnd"/>
+      <w:r>
+        <w:rPr>
+          <w:rStyle w:val="SubtaskChar"/>
+          <w:szCs w:val="22"/>
+        </w:rPr>
+        <w:t xml:space="preserve"> folder from the repository above</w:t>
       </w:r>
       <w:r>
         <w:rPr>
@@ -1813,7 +2626,23 @@
           <w:rStyle w:val="SubtaskChar"/>
           <w:szCs w:val="22"/>
         </w:rPr>
-        <w:t>Add the FGDC to USGIN-ISO 19115 definition file provided in this repository to your new Geoportal by navigating to the gpt\metadata directory within the Geoportal-Sever. Open the schemas.xml file</w:t>
+        <w:t xml:space="preserve">Add the FGDC to USGIN-ISO 19115 definition file provided in this repository to your new Geoportal by navigating to the </w:t>
+      </w:r>
+      <w:proofErr w:type="spellStart"/>
+      <w:r>
+        <w:rPr>
+          <w:rStyle w:val="SubtaskChar"/>
+          <w:szCs w:val="22"/>
+        </w:rPr>
+        <w:t>gpt</w:t>
+      </w:r>
+      <w:proofErr w:type="spellEnd"/>
+      <w:r>
+        <w:rPr>
+          <w:rStyle w:val="SubtaskChar"/>
+          <w:szCs w:val="22"/>
+        </w:rPr>
+        <w:t>\metadata directory within the Geoportal-Sever. Open the schemas.xml file</w:t>
       </w:r>
       <w:r>
         <w:rPr>
@@ -1853,7 +2682,23 @@
           <w:rStyle w:val="SubtaskChar"/>
           <w:szCs w:val="22"/>
         </w:rPr>
-        <w:t>&lt;schema fileName="gpt/metadata/iso/fdgc-iso/fgdc-to-USGIN19115-definition.xml"/&gt;</w:t>
+        <w:t>&lt;</w:t>
+      </w:r>
+      <w:proofErr w:type="gramStart"/>
+      <w:r>
+        <w:rPr>
+          <w:rStyle w:val="SubtaskChar"/>
+          <w:szCs w:val="22"/>
+        </w:rPr>
+        <w:t>schema</w:t>
+      </w:r>
+      <w:proofErr w:type="gramEnd"/>
+      <w:r>
+        <w:rPr>
+          <w:rStyle w:val="SubtaskChar"/>
+          <w:szCs w:val="22"/>
+        </w:rPr>
+        <w:t xml:space="preserve"> fileName="gpt/metadata/iso/fdgc-iso/fgdc-to-USGIN19115-definition.xml"/&gt;</w:t>
       </w:r>
     </w:p>
     <w:p>
@@ -1893,19 +2738,44 @@
           <w:szCs w:val="22"/>
         </w:rPr>
       </w:pPr>
-      <w:r>
-        <w:rPr>
-          <w:rStyle w:val="SubtaskChar"/>
-          <w:szCs w:val="22"/>
-        </w:rPr>
-        <w:t>metadata into the catalog server from a Web-Accessible Folder (WAF), ArcGIS, or other URL. When you’ve ingested metadata, contact the NGDS Administrators at AZGS to make your catalog server a node in the NGDS system by providing the CSW endpoint (URL to your catalog instance).</w:t>
-      </w:r>
-      <w:r>
-        <w:rPr>
-          <w:rStyle w:val="SubtaskChar"/>
-          <w:szCs w:val="22"/>
-        </w:rPr>
-        <w:t xml:space="preserve"> Please also contact NGDS Administrators with any problems or concerns in setting up your NGDS catalog node using the contact inforamation below. </w:t>
+      <w:proofErr w:type="gramStart"/>
+      <w:r>
+        <w:rPr>
+          <w:rStyle w:val="SubtaskChar"/>
+          <w:szCs w:val="22"/>
+        </w:rPr>
+        <w:t>metadata</w:t>
+      </w:r>
+      <w:proofErr w:type="gramEnd"/>
+      <w:r>
+        <w:rPr>
+          <w:rStyle w:val="SubtaskChar"/>
+          <w:szCs w:val="22"/>
+        </w:rPr>
+        <w:t xml:space="preserve"> into the catalog server from a Web-Accessible Folder (WAF), ArcGIS, or other URL. When you’ve ingested metadata, contact the NGDS Administrators at AZGS to make your catalog server a node in the NGDS system by providing the CSW endpoint (URL to your catalog instance).</w:t>
+      </w:r>
+      <w:r>
+        <w:rPr>
+          <w:rStyle w:val="SubtaskChar"/>
+          <w:szCs w:val="22"/>
+        </w:rPr>
+        <w:t xml:space="preserve"> Please also contact NGDS Administrators with any problems or concerns in setting up your NGDS catalog node using the contact </w:t>
+      </w:r>
+      <w:proofErr w:type="spellStart"/>
+      <w:r>
+        <w:rPr>
+          <w:rStyle w:val="SubtaskChar"/>
+          <w:szCs w:val="22"/>
+        </w:rPr>
+        <w:t>inforamation</w:t>
+      </w:r>
+      <w:proofErr w:type="spellEnd"/>
+      <w:r>
+        <w:rPr>
+          <w:rStyle w:val="SubtaskChar"/>
+          <w:szCs w:val="22"/>
+        </w:rPr>
+        <w:t xml:space="preserve"> below. </w:t>
       </w:r>
     </w:p>
     <w:p>
@@ -1927,7 +2797,7 @@
           <w:szCs w:val="22"/>
         </w:rPr>
       </w:pPr>
-      <w:hyperlink r:id="rId17" w:history="1">
+      <w:hyperlink r:id="rId16" w:history="1">
         <w:r>
           <w:rPr>
             <w:rStyle w:val="Hyperlink"/>
@@ -1952,17 +2822,16 @@
         <w:pStyle w:val="Subtaskp2"/>
         <w:spacing w:after="0"/>
         <w:rPr>
-          <w:rStyle w:val="SubtaskChar"/>
-          <w:szCs w:val="22"/>
-        </w:rPr>
-      </w:pPr>
-      <w:hyperlink r:id="rId18" w:history="1">
+          <w:szCs w:val="22"/>
+        </w:rPr>
+      </w:pPr>
+      <w:hyperlink r:id="rId17" w:history="1">
         <w:r>
           <w:rPr>
             <w:rStyle w:val="Hyperlink"/>
             <w:szCs w:val="22"/>
           </w:rPr>
-          <w:t>christy.caudill@azgs.az.gov</w:t>
+          <w:t>laura.bookman@azgs.az.gov</w:t>
         </w:r>
       </w:hyperlink>
     </w:p>
@@ -1980,7 +2849,7 @@
           <w:rStyle w:val="SubtaskChar"/>
           <w:szCs w:val="22"/>
         </w:rPr>
-        <w:t>Christy Caudill</w:t>
+        <w:t>Laura Bookman</w:t>
       </w:r>
     </w:p>
     <w:p>
@@ -1992,12 +2861,21 @@
           <w:szCs w:val="22"/>
         </w:rPr>
       </w:pPr>
-      <w:r>
-        <w:rPr>
-          <w:rStyle w:val="SubtaskChar"/>
-          <w:szCs w:val="22"/>
-        </w:rPr>
-        <w:t>Geoinformatics Specialist,</w:t>
+      <w:proofErr w:type="spellStart"/>
+      <w:r>
+        <w:rPr>
+          <w:rStyle w:val="SubtaskChar"/>
+          <w:szCs w:val="22"/>
+        </w:rPr>
+        <w:t>Geoinformatics</w:t>
+      </w:r>
+      <w:proofErr w:type="spellEnd"/>
+      <w:r>
+        <w:rPr>
+          <w:rStyle w:val="SubtaskChar"/>
+          <w:szCs w:val="22"/>
+        </w:rPr>
+        <w:t xml:space="preserve"> Specialist,</w:t>
       </w:r>
     </w:p>
     <w:p>
@@ -2014,7 +2892,7 @@
           <w:rStyle w:val="SubtaskChar"/>
           <w:szCs w:val="22"/>
         </w:rPr>
-        <w:t xml:space="preserve">Geoinformatics Deputy Section Chief </w:t>
+        <w:t>Arizona Geological Survey</w:t>
       </w:r>
     </w:p>
     <w:p>
@@ -2031,7 +2909,7 @@
           <w:rStyle w:val="SubtaskChar"/>
           <w:szCs w:val="22"/>
         </w:rPr>
-        <w:t>Arizona Geological Survey</w:t>
+        <w:t>416 W. Congress St., Suite 100</w:t>
       </w:r>
     </w:p>
     <w:p>
@@ -2048,7 +2926,7 @@
           <w:rStyle w:val="SubtaskChar"/>
           <w:szCs w:val="22"/>
         </w:rPr>
-        <w:t>416 W. Congress St., Suite 100</w:t>
+        <w:t>Tucson, AZ 85701</w:t>
       </w:r>
     </w:p>
     <w:p>
@@ -2060,32 +2938,27 @@
           <w:szCs w:val="22"/>
         </w:rPr>
       </w:pPr>
-      <w:r>
-        <w:rPr>
-          <w:rStyle w:val="SubtaskChar"/>
-          <w:szCs w:val="22"/>
-        </w:rPr>
-        <w:t>Tucson, AZ 85701</w:t>
-      </w:r>
-    </w:p>
-    <w:p>
-      <w:pPr>
-        <w:pStyle w:val="Subtaskp2"/>
-        <w:spacing w:after="0"/>
-        <w:rPr>
-          <w:rStyle w:val="SubtaskChar"/>
-          <w:szCs w:val="22"/>
-        </w:rPr>
-      </w:pPr>
-      <w:r>
-        <w:rPr>
-          <w:rStyle w:val="SubtaskChar"/>
-          <w:szCs w:val="22"/>
-        </w:rPr>
-        <w:t>phone: (520)209-4165</w:t>
-      </w:r>
-    </w:p>
-    <w:p/>
+      <w:proofErr w:type="gramStart"/>
+      <w:r>
+        <w:rPr>
+          <w:rStyle w:val="SubtaskChar"/>
+          <w:szCs w:val="22"/>
+        </w:rPr>
+        <w:t>phone</w:t>
+      </w:r>
+      <w:proofErr w:type="gramEnd"/>
+      <w:r>
+        <w:rPr>
+          <w:rStyle w:val="SubtaskChar"/>
+          <w:szCs w:val="22"/>
+        </w:rPr>
+        <w:t>: (520)209-4165</w:t>
+      </w:r>
+    </w:p>
+    <w:p>
+      <w:bookmarkStart w:id="0" w:name="_GoBack"/>
+      <w:bookmarkEnd w:id="0"/>
+    </w:p>
     <w:sectPr>
       <w:pgSz w:w="12240" w:h="15840"/>
       <w:pgMar w:top="1440" w:right="1440" w:bottom="1440" w:left="1440" w:header="720" w:footer="720" w:gutter="0"/>
@@ -2097,8 +2970,8 @@
 </file>
 
 <file path=word/numbering.xml><?xml version="1.0" encoding="utf-8"?>
-<w:numbering xmlns:wpc="http://schemas.microsoft.com/office/word/2010/wordprocessingCanvas" xmlns:mc="http://schemas.openxmlformats.org/markup-compatibility/2006" xmlns:o="urn:schemas-microsoft-com:office:office" xmlns:r="http://schemas.openxmlformats.org/officeDocument/2006/relationships" xmlns:m="http://schemas.openxmlformats.org/officeDocument/2006/math" xmlns:v="urn:schemas-microsoft-com:vml" xmlns:wp14="http://schemas.microsoft.com/office/word/2010/wordprocessingDrawing" xmlns:wp="http://schemas.openxmlformats.org/drawingml/2006/wordprocessingDrawing" xmlns:w10="urn:schemas-microsoft-com:office:word" xmlns:w="http://schemas.openxmlformats.org/wordprocessingml/2006/main" xmlns:w14="http://schemas.microsoft.com/office/word/2010/wordml" xmlns:wpg="http://schemas.microsoft.com/office/word/2010/wordprocessingGroup" xmlns:wpi="http://schemas.microsoft.com/office/word/2010/wordprocessingInk" xmlns:wne="http://schemas.microsoft.com/office/word/2006/wordml" xmlns:wps="http://schemas.microsoft.com/office/word/2010/wordprocessingShape" mc:Ignorable="w14 wp14">
-  <w:abstractNum w:abstractNumId="0">
+<w:numbering xmlns:wpc="http://schemas.microsoft.com/office/word/2010/wordprocessingCanvas" xmlns:mc="http://schemas.openxmlformats.org/markup-compatibility/2006" xmlns:o="urn:schemas-microsoft-com:office:office" xmlns:r="http://schemas.openxmlformats.org/officeDocument/2006/relationships" xmlns:m="http://schemas.openxmlformats.org/officeDocument/2006/math" xmlns:v="urn:schemas-microsoft-com:vml" xmlns:wp14="http://schemas.microsoft.com/office/word/2010/wordprocessingDrawing" xmlns:wp="http://schemas.openxmlformats.org/drawingml/2006/wordprocessingDrawing" xmlns:w10="urn:schemas-microsoft-com:office:word" xmlns:w="http://schemas.openxmlformats.org/wordprocessingml/2006/main" xmlns:w14="http://schemas.microsoft.com/office/word/2010/wordml" xmlns:w15="http://schemas.microsoft.com/office/word/2012/wordml" xmlns:wpg="http://schemas.microsoft.com/office/word/2010/wordprocessingGroup" xmlns:wpi="http://schemas.microsoft.com/office/word/2010/wordprocessingInk" xmlns:wne="http://schemas.microsoft.com/office/word/2006/wordml" xmlns:wps="http://schemas.microsoft.com/office/word/2010/wordprocessingShape" mc:Ignorable="w14 w15 wp14">
+  <w:abstractNum w:abstractNumId="0" w15:restartNumberingAfterBreak="0">
     <w:nsid w:val="07C67884"/>
     <w:multiLevelType w:val="hybridMultilevel"/>
     <w:tmpl w:val="34B679D8"/>
@@ -2184,7 +3057,7 @@
       </w:pPr>
     </w:lvl>
   </w:abstractNum>
-  <w:abstractNum w:abstractNumId="1">
+  <w:abstractNum w:abstractNumId="1" w15:restartNumberingAfterBreak="0">
     <w:nsid w:val="270640FE"/>
     <w:multiLevelType w:val="hybridMultilevel"/>
     <w:tmpl w:val="042ED5A6"/>
@@ -2337,7 +3210,7 @@
 </file>
 
 <file path=word/styles.xml><?xml version="1.0" encoding="utf-8"?>
-<w:styles xmlns:mc="http://schemas.openxmlformats.org/markup-compatibility/2006" xmlns:r="http://schemas.openxmlformats.org/officeDocument/2006/relationships" xmlns:w="http://schemas.openxmlformats.org/wordprocessingml/2006/main" xmlns:w14="http://schemas.microsoft.com/office/word/2010/wordml" mc:Ignorable="w14">
+<w:styles xmlns:mc="http://schemas.openxmlformats.org/markup-compatibility/2006" xmlns:r="http://schemas.openxmlformats.org/officeDocument/2006/relationships" xmlns:w="http://schemas.openxmlformats.org/wordprocessingml/2006/main" xmlns:w14="http://schemas.microsoft.com/office/word/2010/wordml" xmlns:w15="http://schemas.microsoft.com/office/word/2012/wordml" mc:Ignorable="w14 w15">
   <w:docDefaults>
     <w:rPrDefault>
       <w:rPr>
@@ -2353,467 +3226,378 @@
       </w:pPr>
     </w:pPrDefault>
   </w:docDefaults>
-  <w:latentStyles w:defLockedState="0" w:defUIPriority="99" w:defSemiHidden="1" w:defUnhideWhenUsed="1" w:defQFormat="0" w:count="267">
-    <w:lsdException w:name="Normal" w:semiHidden="0" w:uiPriority="0" w:unhideWhenUsed="0" w:qFormat="1"/>
-    <w:lsdException w:name="heading 1" w:semiHidden="0" w:uiPriority="9" w:unhideWhenUsed="0" w:qFormat="1"/>
-    <w:lsdException w:name="heading 2" w:uiPriority="9" w:qFormat="1"/>
-    <w:lsdException w:name="heading 3" w:uiPriority="9" w:qFormat="1"/>
-    <w:lsdException w:name="heading 4" w:uiPriority="9" w:qFormat="1"/>
-    <w:lsdException w:name="heading 5" w:uiPriority="9" w:qFormat="1"/>
-    <w:lsdException w:name="heading 6" w:uiPriority="9" w:qFormat="1"/>
-    <w:lsdException w:name="heading 7" w:uiPriority="9" w:qFormat="1"/>
-    <w:lsdException w:name="heading 8" w:uiPriority="9" w:qFormat="1"/>
-    <w:lsdException w:name="heading 9" w:uiPriority="9" w:qFormat="1"/>
-    <w:lsdException w:name="toc 1" w:uiPriority="39"/>
-    <w:lsdException w:name="toc 2" w:uiPriority="39"/>
-    <w:lsdException w:name="toc 3" w:uiPriority="39"/>
-    <w:lsdException w:name="toc 4" w:uiPriority="39"/>
-    <w:lsdException w:name="toc 5" w:uiPriority="39"/>
-    <w:lsdException w:name="toc 6" w:uiPriority="39"/>
-    <w:lsdException w:name="toc 7" w:uiPriority="39"/>
-    <w:lsdException w:name="toc 8" w:uiPriority="39"/>
-    <w:lsdException w:name="toc 9" w:uiPriority="39"/>
-    <w:lsdException w:name="caption" w:uiPriority="35" w:qFormat="1"/>
-    <w:lsdException w:name="Title" w:semiHidden="0" w:uiPriority="10" w:unhideWhenUsed="0" w:qFormat="1"/>
-    <w:lsdException w:name="Default Paragraph Font" w:uiPriority="1"/>
-    <w:lsdException w:name="Subtitle" w:semiHidden="0" w:uiPriority="11" w:unhideWhenUsed="0" w:qFormat="1"/>
-    <w:lsdException w:name="Hyperlink" w:qFormat="1"/>
-    <w:lsdException w:name="Strong" w:semiHidden="0" w:uiPriority="22" w:unhideWhenUsed="0" w:qFormat="1"/>
-    <w:lsdException w:name="Emphasis" w:semiHidden="0" w:uiPriority="20" w:unhideWhenUsed="0" w:qFormat="1"/>
-    <w:lsdException w:name="Table Grid" w:semiHidden="0" w:uiPriority="59" w:unhideWhenUsed="0"/>
-    <w:lsdException w:name="Placeholder Text" w:unhideWhenUsed="0"/>
-    <w:lsdException w:name="No Spacing" w:semiHidden="0" w:uiPriority="1" w:unhideWhenUsed="0" w:qFormat="1"/>
-    <w:lsdException w:name="Light Shading" w:semiHidden="0" w:uiPriority="60" w:unhideWhenUsed="0"/>
-    <w:lsdException w:name="Light List" w:semiHidden="0" w:uiPriority="61" w:unhideWhenUsed="0"/>
-    <w:lsdException w:name="Light Grid" w:semiHidden="0" w:uiPriority="62" w:unhideWhenUsed="0"/>
-    <w:lsdException w:name="Medium Shading 1" w:semiHidden="0" w:uiPriority="63" w:unhideWhenUsed="0"/>
-    <w:lsdException w:name="Medium Shading 2" w:semiHidden="0" w:uiPriority="64" w:unhideWhenUsed="0"/>
-    <w:lsdException w:name="Medium List 1" w:semiHidden="0" w:uiPriority="65" w:unhideWhenUsed="0"/>
-    <w:lsdException w:name="Medium List 2" w:semiHidden="0" w:uiPriority="66" w:unhideWhenUsed="0"/>
-    <w:lsdException w:name="Medium Grid 1" w:semiHidden="0" w:uiPriority="67" w:unhideWhenUsed="0"/>
-    <w:lsdException w:name="Medium Grid 2" w:semiHidden="0" w:uiPriority="68" w:unhideWhenUsed="0"/>
-    <w:lsdException w:name="Medium Grid 3" w:semiHidden="0" w:uiPriority="69" w:unhideWhenUsed="0"/>
-    <w:lsdException w:name="Dark List" w:semiHidden="0" w:uiPriority="70" w:unhideWhenUsed="0"/>
-    <w:lsdException w:name="Colorful Shading" w:semiHidden="0" w:uiPriority="71" w:unhideWhenUsed="0"/>
-    <w:lsdException w:name="Colorful List" w:semiHidden="0" w:uiPriority="72" w:unhideWhenUsed="0"/>
-    <w:lsdException w:name="Colorful Grid" w:semiHidden="0" w:uiPriority="73" w:unhideWhenUsed="0"/>
-    <w:lsdException w:name="Light Shading Accent 1" w:semiHidden="0" w:uiPriority="60" w:unhideWhenUsed="0"/>
-    <w:lsdException w:name="Light List Accent 1" w:semiHidden="0" w:uiPriority="61" w:unhideWhenUsed="0"/>
-    <w:lsdException w:name="Light Grid Accent 1" w:semiHidden="0" w:uiPriority="62" w:unhideWhenUsed="0"/>
-    <w:lsdException w:name="Medium Shading 1 Accent 1" w:semiHidden="0" w:uiPriority="63" w:unhideWhenUsed="0"/>
-    <w:lsdException w:name="Medium Shading 2 Accent 1" w:semiHidden="0" w:uiPriority="64" w:unhideWhenUsed="0"/>
-    <w:lsdException w:name="Medium List 1 Accent 1" w:semiHidden="0" w:uiPriority="65" w:unhideWhenUsed="0"/>
-    <w:lsdException w:name="Revision" w:unhideWhenUsed="0"/>
-    <w:lsdException w:name="List Paragraph" w:semiHidden="0" w:uiPriority="34" w:unhideWhenUsed="0" w:qFormat="1"/>
-    <w:lsdException w:name="Quote" w:semiHidden="0" w:uiPriority="29" w:unhideWhenUsed="0" w:qFormat="1"/>
-    <w:lsdException w:name="Intense Quote" w:semiHidden="0" w:uiPriority="30" w:unhideWhenUsed="0" w:qFormat="1"/>
-    <w:lsdException w:name="Medium List 2 Accent 1" w:semiHidden="0" w:uiPriority="66" w:unhideWhenUsed="0"/>
-    <w:lsdException w:name="Medium Grid 1 Accent 1" w:semiHidden="0" w:uiPriority="67" w:unhideWhenUsed="0"/>
-    <w:lsdException w:name="Medium Grid 2 Accent 1" w:semiHidden="0" w:uiPriority="68" w:unhideWhenUsed="0"/>
-    <w:lsdException w:name="Medium Grid 3 Accent 1" w:semiHidden="0" w:uiPriority="69" w:unhideWhenUsed="0"/>
-    <w:lsdException w:name="Dark List Accent 1" w:semiHidden="0" w:uiPriority="70" w:unhideWhenUsed="0"/>
-    <w:lsdException w:name="Colorful Shading Accent 1" w:semiHidden="0" w:uiPriority="71" w:unhideWhenUsed="0"/>
-    <w:lsdException w:name="Colorful List Accent 1" w:semiHidden="0" w:uiPriority="72" w:unhideWhenUsed="0"/>
-    <w:lsdException w:name="Colorful Grid Accent 1" w:semiHidden="0" w:uiPriority="73" w:unhideWhenUsed="0"/>
-    <w:lsdException w:name="Light Shading Accent 2" w:semiHidden="0" w:uiPriority="60" w:unhideWhenUsed="0"/>
-    <w:lsdException w:name="Light List Accent 2" w:semiHidden="0" w:uiPriority="61" w:unhideWhenUsed="0"/>
-    <w:lsdException w:name="Light Grid Accent 2" w:semiHidden="0" w:uiPriority="62" w:unhideWhenUsed="0"/>
-    <w:lsdException w:name="Medium Shading 1 Accent 2" w:semiHidden="0" w:uiPriority="63" w:unhideWhenUsed="0"/>
-    <w:lsdException w:name="Medium Shading 2 Accent 2" w:semiHidden="0" w:uiPriority="64" w:unhideWhenUsed="0"/>
-    <w:lsdException w:name="Medium List 1 Accent 2" w:semiHidden="0" w:uiPriority="65" w:unhideWhenUsed="0"/>
-    <w:lsdException w:name="Medium List 2 Accent 2" w:semiHidden="0" w:uiPriority="66" w:unhideWhenUsed="0"/>
-    <w:lsdException w:name="Medium Grid 1 Accent 2" w:semiHidden="0" w:uiPriority="67" w:unhideWhenUsed="0"/>
-    <w:lsdException w:name="Medium Grid 2 Accent 2" w:semiHidden="0" w:uiPriority="68" w:unhideWhenUsed="0"/>
-    <w:lsdException w:name="Medium Grid 3 Accent 2" w:semiHidden="0" w:uiPriority="69" w:unhideWhenUsed="0"/>
-    <w:lsdException w:name="Dark List Accent 2" w:semiHidden="0" w:uiPriority="70" w:unhideWhenUsed="0"/>
-    <w:lsdException w:name="Colorful Shading Accent 2" w:semiHidden="0" w:uiPriority="71" w:unhideWhenUsed="0"/>
-    <w:lsdException w:name="Colorful List Accent 2" w:semiHidden="0" w:uiPriority="72" w:unhideWhenUsed="0"/>
-    <w:lsdException w:name="Colorful Grid Accent 2" w:semiHidden="0" w:uiPriority="73" w:unhideWhenUsed="0"/>
-    <w:lsdException w:name="Light Shading Accent 3" w:semiHidden="0" w:uiPriority="60" w:unhideWhenUsed="0"/>
-    <w:lsdException w:name="Light List Accent 3" w:semiHidden="0" w:uiPriority="61" w:unhideWhenUsed="0"/>
-    <w:lsdException w:name="Light Grid Accent 3" w:semiHidden="0" w:uiPriority="62" w:unhideWhenUsed="0"/>
-    <w:lsdException w:name="Medium Shading 1 Accent 3" w:semiHidden="0" w:uiPriority="63" w:unhideWhenUsed="0"/>
-    <w:lsdException w:name="Medium Shading 2 Accent 3" w:semiHidden="0" w:uiPriority="64" w:unhideWhenUsed="0"/>
-    <w:lsdException w:name="Medium List 1 Accent 3" w:semiHidden="0" w:uiPriority="65" w:unhideWhenUsed="0"/>
-    <w:lsdException w:name="Medium List 2 Accent 3" w:semiHidden="0" w:uiPriority="66" w:unhideWhenUsed="0"/>
-    <w:lsdException w:name="Medium Grid 1 Accent 3" w:semiHidden="0" w:uiPriority="67" w:unhideWhenUsed="0"/>
-    <w:lsdException w:name="Medium Grid 2 Accent 3" w:semiHidden="0" w:uiPriority="68" w:unhideWhenUsed="0"/>
-    <w:lsdException w:name="Medium Grid 3 Accent 3" w:semiHidden="0" w:uiPriority="69" w:unhideWhenUsed="0"/>
-    <w:lsdException w:name="Dark List Accent 3" w:semiHidden="0" w:uiPriority="70" w:unhideWhenUsed="0"/>
-    <w:lsdException w:name="Colorful Shading Accent 3" w:semiHidden="0" w:uiPriority="71" w:unhideWhenUsed="0"/>
-    <w:lsdException w:name="Colorful List Accent 3" w:semiHidden="0" w:uiPriority="72" w:unhideWhenUsed="0"/>
-    <w:lsdException w:name="Colorful Grid Accent 3" w:semiHidden="0" w:uiPriority="73" w:unhideWhenUsed="0"/>
-    <w:lsdException w:name="Light Shading Accent 4" w:semiHidden="0" w:uiPriority="60" w:unhideWhenUsed="0"/>
-    <w:lsdException w:name="Light List Accent 4" w:semiHidden="0" w:uiPriority="61" w:unhideWhenUsed="0"/>
-    <w:lsdException w:name="Light Grid Accent 4" w:semiHidden="0" w:uiPriority="62" w:unhideWhenUsed="0"/>
-    <w:lsdException w:name="Medium Shading 1 Accent 4" w:semiHidden="0" w:uiPriority="63" w:unhideWhenUsed="0"/>
-    <w:lsdException w:name="Medium Shading 2 Accent 4" w:semiHidden="0" w:uiPriority="64" w:unhideWhenUsed="0"/>
-    <w:lsdException w:name="Medium List 1 Accent 4" w:semiHidden="0" w:uiPriority="65" w:unhideWhenUsed="0"/>
-    <w:lsdException w:name="Medium List 2 Accent 4" w:semiHidden="0" w:uiPriority="66" w:unhideWhenUsed="0"/>
-    <w:lsdException w:name="Medium Grid 1 Accent 4" w:semiHidden="0" w:uiPriority="67" w:unhideWhenUsed="0"/>
-    <w:lsdException w:name="Medium Grid 2 Accent 4" w:semiHidden="0" w:uiPriority="68" w:unhideWhenUsed="0"/>
-    <w:lsdException w:name="Medium Grid 3 Accent 4" w:semiHidden="0" w:uiPriority="69" w:unhideWhenUsed="0"/>
-    <w:lsdException w:name="Dark List Accent 4" w:semiHidden="0" w:uiPriority="70" w:unhideWhenUsed="0"/>
-    <w:lsdException w:name="Colorful Shading Accent 4" w:semiHidden="0" w:uiPriority="71" w:unhideWhenUsed="0"/>
-    <w:lsdException w:name="Colorful List Accent 4" w:semiHidden="0" w:uiPriority="72" w:unhideWhenUsed="0"/>
-    <w:lsdException w:name="Colorful Grid Accent 4" w:semiHidden="0" w:uiPriority="73" w:unhideWhenUsed="0"/>
-    <w:lsdException w:name="Light Shading Accent 5" w:semiHidden="0" w:uiPriority="60" w:unhideWhenUsed="0"/>
-    <w:lsdException w:name="Light List Accent 5" w:semiHidden="0" w:uiPriority="61" w:unhideWhenUsed="0"/>
-    <w:lsdException w:name="Light Grid Accent 5" w:semiHidden="0" w:uiPriority="62" w:unhideWhenUsed="0"/>
-    <w:lsdException w:name="Medium Shading 1 Accent 5" w:semiHidden="0" w:uiPriority="63" w:unhideWhenUsed="0"/>
-    <w:lsdException w:name="Medium Shading 2 Accent 5" w:semiHidden="0" w:uiPriority="64" w:unhideWhenUsed="0"/>
-    <w:lsdException w:name="Medium List 1 Accent 5" w:semiHidden="0" w:uiPriority="65" w:unhideWhenUsed="0"/>
-    <w:lsdException w:name="Medium List 2 Accent 5" w:semiHidden="0" w:uiPriority="66" w:unhideWhenUsed="0"/>
-    <w:lsdException w:name="Medium Grid 1 Accent 5" w:semiHidden="0" w:uiPriority="67" w:unhideWhenUsed="0"/>
-    <w:lsdException w:name="Medium Grid 2 Accent 5" w:semiHidden="0" w:uiPriority="68" w:unhideWhenUsed="0"/>
-    <w:lsdException w:name="Medium Grid 3 Accent 5" w:semiHidden="0" w:uiPriority="69" w:unhideWhenUsed="0"/>
-    <w:lsdException w:name="Dark List Accent 5" w:semiHidden="0" w:uiPriority="70" w:unhideWhenUsed="0"/>
-    <w:lsdException w:name="Colorful Shading Accent 5" w:semiHidden="0" w:uiPriority="71" w:unhideWhenUsed="0"/>
-    <w:lsdException w:name="Colorful List Accent 5" w:semiHidden="0" w:uiPriority="72" w:unhideWhenUsed="0"/>
-    <w:lsdException w:name="Colorful Grid Accent 5" w:semiHidden="0" w:uiPriority="73" w:unhideWhenUsed="0"/>
-    <w:lsdException w:name="Light Shading Accent 6" w:semiHidden="0" w:uiPriority="60" w:unhideWhenUsed="0"/>
-    <w:lsdException w:name="Light List Accent 6" w:semiHidden="0" w:uiPriority="61" w:unhideWhenUsed="0"/>
-    <w:lsdException w:name="Light Grid Accent 6" w:semiHidden="0" w:uiPriority="62" w:unhideWhenUsed="0"/>
-    <w:lsdException w:name="Medium Shading 1 Accent 6" w:semiHidden="0" w:uiPriority="63" w:unhideWhenUsed="0"/>
-    <w:lsdException w:name="Medium Shading 2 Accent 6" w:semiHidden="0" w:uiPriority="64" w:unhideWhenUsed="0"/>
-    <w:lsdException w:name="Medium List 1 Accent 6" w:semiHidden="0" w:uiPriority="65" w:unhideWhenUsed="0"/>
-    <w:lsdException w:name="Medium List 2 Accent 6" w:semiHidden="0" w:uiPriority="66" w:unhideWhenUsed="0"/>
-    <w:lsdException w:name="Medium Grid 1 Accent 6" w:semiHidden="0" w:uiPriority="67" w:unhideWhenUsed="0"/>
-    <w:lsdException w:name="Medium Grid 2 Accent 6" w:semiHidden="0" w:uiPriority="68" w:unhideWhenUsed="0"/>
-    <w:lsdException w:name="Medium Grid 3 Accent 6" w:semiHidden="0" w:uiPriority="69" w:unhideWhenUsed="0"/>
-    <w:lsdException w:name="Dark List Accent 6" w:semiHidden="0" w:uiPriority="70" w:unhideWhenUsed="0"/>
-    <w:lsdException w:name="Colorful Shading Accent 6" w:semiHidden="0" w:uiPriority="71" w:unhideWhenUsed="0"/>
-    <w:lsdException w:name="Colorful List Accent 6" w:semiHidden="0" w:uiPriority="72" w:unhideWhenUsed="0"/>
-    <w:lsdException w:name="Colorful Grid Accent 6" w:semiHidden="0" w:uiPriority="73" w:unhideWhenUsed="0"/>
-    <w:lsdException w:name="Subtle Emphasis" w:semiHidden="0" w:uiPriority="19" w:unhideWhenUsed="0" w:qFormat="1"/>
-    <w:lsdException w:name="Intense Emphasis" w:semiHidden="0" w:uiPriority="21" w:unhideWhenUsed="0" w:qFormat="1"/>
-    <w:lsdException w:name="Subtle Reference" w:semiHidden="0" w:uiPriority="31" w:unhideWhenUsed="0" w:qFormat="1"/>
-    <w:lsdException w:name="Intense Reference" w:semiHidden="0" w:uiPriority="32" w:unhideWhenUsed="0" w:qFormat="1"/>
-    <w:lsdException w:name="Book Title" w:semiHidden="0" w:uiPriority="33" w:unhideWhenUsed="0" w:qFormat="1"/>
-    <w:lsdException w:name="Bibliography" w:uiPriority="37"/>
-    <w:lsdException w:name="TOC Heading" w:uiPriority="39" w:qFormat="1"/>
-  </w:latentStyles>
-  <w:style w:type="paragraph" w:default="1" w:styleId="Normal">
-    <w:name w:val="Normal"/>
-    <w:qFormat/>
-  </w:style>
-  <w:style w:type="character" w:default="1" w:styleId="DefaultParagraphFont">
-    <w:name w:val="Default Paragraph Font"/>
-    <w:uiPriority w:val="1"/>
-    <w:semiHidden/>
-    <w:unhideWhenUsed/>
-  </w:style>
-  <w:style w:type="table" w:default="1" w:styleId="TableNormal">
-    <w:name w:val="Normal Table"/>
-    <w:uiPriority w:val="99"/>
-    <w:semiHidden/>
-    <w:unhideWhenUsed/>
-    <w:tblPr>
-      <w:tblInd w:w="0" w:type="dxa"/>
-      <w:tblCellMar>
-        <w:top w:w="0" w:type="dxa"/>
-        <w:left w:w="108" w:type="dxa"/>
-        <w:bottom w:w="0" w:type="dxa"/>
-        <w:right w:w="108" w:type="dxa"/>
-      </w:tblCellMar>
-    </w:tblPr>
-  </w:style>
-  <w:style w:type="numbering" w:default="1" w:styleId="NoList">
-    <w:name w:val="No List"/>
-    <w:uiPriority w:val="99"/>
-    <w:semiHidden/>
-    <w:unhideWhenUsed/>
-  </w:style>
-  <w:style w:type="character" w:styleId="Hyperlink">
-    <w:name w:val="Hyperlink"/>
-    <w:basedOn w:val="DefaultParagraphFont"/>
-    <w:uiPriority w:val="99"/>
-    <w:unhideWhenUsed/>
-    <w:qFormat/>
-    <w:rsid w:val="00A142F6"/>
-    <w:rPr>
-      <w:color w:val="0000FF" w:themeColor="hyperlink"/>
-      <w:u w:val="single"/>
-    </w:rPr>
-  </w:style>
-  <w:style w:type="character" w:customStyle="1" w:styleId="SubtaskChar">
-    <w:name w:val="Subtask Char"/>
-    <w:link w:val="Subtask"/>
-    <w:locked/>
-    <w:rsid w:val="00A142F6"/>
-    <w:rPr>
-      <w:rFonts w:ascii="Times New Roman" w:eastAsia="Times New Roman" w:hAnsi="Times New Roman" w:cs="Times New Roman"/>
-      <w:szCs w:val="20"/>
-    </w:rPr>
-  </w:style>
-  <w:style w:type="paragraph" w:customStyle="1" w:styleId="Subtask">
-    <w:name w:val="Subtask"/>
-    <w:basedOn w:val="Normal"/>
-    <w:link w:val="SubtaskChar"/>
-    <w:rsid w:val="00A142F6"/>
-    <w:pPr>
-      <w:keepLines/>
-      <w:spacing w:after="80" w:line="240" w:lineRule="auto"/>
-      <w:ind w:left="520" w:hanging="120"/>
-    </w:pPr>
-    <w:rPr>
-      <w:rFonts w:ascii="Times New Roman" w:eastAsia="Times New Roman" w:hAnsi="Times New Roman" w:cs="Times New Roman"/>
-      <w:szCs w:val="20"/>
-    </w:rPr>
-  </w:style>
-  <w:style w:type="paragraph" w:customStyle="1" w:styleId="Subtaskp2">
-    <w:name w:val="Subtask p2"/>
-    <w:basedOn w:val="Subtask"/>
-    <w:rsid w:val="00A142F6"/>
-    <w:pPr>
-      <w:ind w:firstLine="20"/>
-    </w:pPr>
-  </w:style>
-  <w:style w:type="character" w:customStyle="1" w:styleId="st">
-    <w:name w:val="st"/>
-    <w:basedOn w:val="DefaultParagraphFont"/>
-    <w:rsid w:val="00A142F6"/>
-  </w:style>
-  <w:style w:type="character" w:styleId="FollowedHyperlink">
-    <w:name w:val="FollowedHyperlink"/>
-    <w:basedOn w:val="DefaultParagraphFont"/>
-    <w:uiPriority w:val="99"/>
-    <w:semiHidden/>
-    <w:unhideWhenUsed/>
-    <w:rsid w:val="009F208D"/>
-    <w:rPr>
-      <w:color w:val="800080" w:themeColor="followedHyperlink"/>
-      <w:u w:val="single"/>
-    </w:rPr>
-  </w:style>
-  <w:style w:type="paragraph" w:styleId="Title">
-    <w:name w:val="Title"/>
-    <w:basedOn w:val="Normal"/>
-    <w:next w:val="Normal"/>
-    <w:link w:val="TitleChar"/>
-    <w:uiPriority w:val="10"/>
-    <w:qFormat/>
-    <w:rsid w:val="00440905"/>
-    <w:pPr>
-      <w:pBdr>
-        <w:bottom w:val="single" w:sz="8" w:space="4" w:color="4F81BD" w:themeColor="accent1"/>
-      </w:pBdr>
-      <w:spacing w:after="300" w:line="240" w:lineRule="auto"/>
-      <w:contextualSpacing/>
-    </w:pPr>
-    <w:rPr>
-      <w:rFonts w:asciiTheme="majorHAnsi" w:eastAsiaTheme="majorEastAsia" w:hAnsiTheme="majorHAnsi" w:cstheme="majorBidi"/>
-      <w:color w:val="17365D" w:themeColor="text2" w:themeShade="BF"/>
-      <w:spacing w:val="5"/>
-      <w:kern w:val="28"/>
-      <w:sz w:val="52"/>
-      <w:szCs w:val="52"/>
-    </w:rPr>
-  </w:style>
-  <w:style w:type="character" w:customStyle="1" w:styleId="TitleChar">
-    <w:name w:val="Title Char"/>
-    <w:basedOn w:val="DefaultParagraphFont"/>
-    <w:link w:val="Title"/>
-    <w:uiPriority w:val="10"/>
-    <w:rsid w:val="00440905"/>
-    <w:rPr>
-      <w:rFonts w:asciiTheme="majorHAnsi" w:eastAsiaTheme="majorEastAsia" w:hAnsiTheme="majorHAnsi" w:cstheme="majorBidi"/>
-      <w:color w:val="17365D" w:themeColor="text2" w:themeShade="BF"/>
-      <w:spacing w:val="5"/>
-      <w:kern w:val="28"/>
-      <w:sz w:val="52"/>
-      <w:szCs w:val="52"/>
-    </w:rPr>
-  </w:style>
-  <w:style w:type="paragraph" w:styleId="BalloonText">
-    <w:name w:val="Balloon Text"/>
-    <w:basedOn w:val="Normal"/>
-    <w:link w:val="BalloonTextChar"/>
-    <w:uiPriority w:val="99"/>
-    <w:semiHidden/>
-    <w:unhideWhenUsed/>
-    <w:rsid w:val="00B71A20"/>
-    <w:pPr>
-      <w:spacing w:after="0" w:line="240" w:lineRule="auto"/>
-    </w:pPr>
-    <w:rPr>
-      <w:rFonts w:ascii="Tahoma" w:hAnsi="Tahoma" w:cs="Tahoma"/>
-      <w:sz w:val="16"/>
-      <w:szCs w:val="16"/>
-    </w:rPr>
-  </w:style>
-  <w:style w:type="character" w:customStyle="1" w:styleId="BalloonTextChar">
-    <w:name w:val="Balloon Text Char"/>
-    <w:basedOn w:val="DefaultParagraphFont"/>
-    <w:link w:val="BalloonText"/>
-    <w:uiPriority w:val="99"/>
-    <w:semiHidden/>
-    <w:rsid w:val="00B71A20"/>
-    <w:rPr>
-      <w:rFonts w:ascii="Tahoma" w:hAnsi="Tahoma" w:cs="Tahoma"/>
-      <w:sz w:val="16"/>
-      <w:szCs w:val="16"/>
-    </w:rPr>
-  </w:style>
-</w:styles>
-</file>
-
-<file path=word/stylesWithEffects.xml><?xml version="1.0" encoding="utf-8"?>
-<w:styles xmlns:wpc="http://schemas.microsoft.com/office/word/2010/wordprocessingCanvas" xmlns:mc="http://schemas.openxmlformats.org/markup-compatibility/2006" xmlns:o="urn:schemas-microsoft-com:office:office" xmlns:r="http://schemas.openxmlformats.org/officeDocument/2006/relationships" xmlns:m="http://schemas.openxmlformats.org/officeDocument/2006/math" xmlns:v="urn:schemas-microsoft-com:vml" xmlns:wp14="http://schemas.microsoft.com/office/word/2010/wordprocessingDrawing" xmlns:wp="http://schemas.openxmlformats.org/drawingml/2006/wordprocessingDrawing" xmlns:w10="urn:schemas-microsoft-com:office:word" xmlns:w="http://schemas.openxmlformats.org/wordprocessingml/2006/main" xmlns:w14="http://schemas.microsoft.com/office/word/2010/wordml" xmlns:wpg="http://schemas.microsoft.com/office/word/2010/wordprocessingGroup" xmlns:wpi="http://schemas.microsoft.com/office/word/2010/wordprocessingInk" xmlns:wne="http://schemas.microsoft.com/office/word/2006/wordml" xmlns:wps="http://schemas.microsoft.com/office/word/2010/wordprocessingShape" mc:Ignorable="w14 wp14">
-  <w:docDefaults>
-    <w:rPrDefault>
-      <w:rPr>
-        <w:rFonts w:asciiTheme="minorHAnsi" w:eastAsiaTheme="minorHAnsi" w:hAnsiTheme="minorHAnsi" w:cstheme="minorBidi"/>
-        <w:sz w:val="22"/>
-        <w:szCs w:val="22"/>
-        <w:lang w:val="en-US" w:eastAsia="en-US" w:bidi="ar-SA"/>
-      </w:rPr>
-    </w:rPrDefault>
-    <w:pPrDefault>
-      <w:pPr>
-        <w:spacing w:after="200" w:line="276" w:lineRule="auto"/>
-      </w:pPr>
-    </w:pPrDefault>
-  </w:docDefaults>
-  <w:latentStyles w:defLockedState="0" w:defUIPriority="99" w:defSemiHidden="1" w:defUnhideWhenUsed="1" w:defQFormat="0" w:count="267">
-    <w:lsdException w:name="Normal" w:semiHidden="0" w:uiPriority="0" w:unhideWhenUsed="0" w:qFormat="1"/>
-    <w:lsdException w:name="heading 1" w:semiHidden="0" w:uiPriority="9" w:unhideWhenUsed="0" w:qFormat="1"/>
-    <w:lsdException w:name="heading 2" w:uiPriority="9" w:qFormat="1"/>
-    <w:lsdException w:name="heading 3" w:uiPriority="9" w:qFormat="1"/>
-    <w:lsdException w:name="heading 4" w:uiPriority="9" w:qFormat="1"/>
-    <w:lsdException w:name="heading 5" w:uiPriority="9" w:qFormat="1"/>
-    <w:lsdException w:name="heading 6" w:uiPriority="9" w:qFormat="1"/>
-    <w:lsdException w:name="heading 7" w:uiPriority="9" w:qFormat="1"/>
-    <w:lsdException w:name="heading 8" w:uiPriority="9" w:qFormat="1"/>
-    <w:lsdException w:name="heading 9" w:uiPriority="9" w:qFormat="1"/>
-    <w:lsdException w:name="toc 1" w:uiPriority="39"/>
-    <w:lsdException w:name="toc 2" w:uiPriority="39"/>
-    <w:lsdException w:name="toc 3" w:uiPriority="39"/>
-    <w:lsdException w:name="toc 4" w:uiPriority="39"/>
-    <w:lsdException w:name="toc 5" w:uiPriority="39"/>
-    <w:lsdException w:name="toc 6" w:uiPriority="39"/>
-    <w:lsdException w:name="toc 7" w:uiPriority="39"/>
-    <w:lsdException w:name="toc 8" w:uiPriority="39"/>
-    <w:lsdException w:name="toc 9" w:uiPriority="39"/>
-    <w:lsdException w:name="caption" w:uiPriority="35" w:qFormat="1"/>
-    <w:lsdException w:name="Title" w:semiHidden="0" w:uiPriority="10" w:unhideWhenUsed="0" w:qFormat="1"/>
-    <w:lsdException w:name="Default Paragraph Font" w:uiPriority="1"/>
-    <w:lsdException w:name="Subtitle" w:semiHidden="0" w:uiPriority="11" w:unhideWhenUsed="0" w:qFormat="1"/>
-    <w:lsdException w:name="Hyperlink" w:qFormat="1"/>
-    <w:lsdException w:name="Strong" w:semiHidden="0" w:uiPriority="22" w:unhideWhenUsed="0" w:qFormat="1"/>
-    <w:lsdException w:name="Emphasis" w:semiHidden="0" w:uiPriority="20" w:unhideWhenUsed="0" w:qFormat="1"/>
-    <w:lsdException w:name="Table Grid" w:semiHidden="0" w:uiPriority="59" w:unhideWhenUsed="0"/>
-    <w:lsdException w:name="Placeholder Text" w:unhideWhenUsed="0"/>
-    <w:lsdException w:name="No Spacing" w:semiHidden="0" w:uiPriority="1" w:unhideWhenUsed="0" w:qFormat="1"/>
-    <w:lsdException w:name="Light Shading" w:semiHidden="0" w:uiPriority="60" w:unhideWhenUsed="0"/>
-    <w:lsdException w:name="Light List" w:semiHidden="0" w:uiPriority="61" w:unhideWhenUsed="0"/>
-    <w:lsdException w:name="Light Grid" w:semiHidden="0" w:uiPriority="62" w:unhideWhenUsed="0"/>
-    <w:lsdException w:name="Medium Shading 1" w:semiHidden="0" w:uiPriority="63" w:unhideWhenUsed="0"/>
-    <w:lsdException w:name="Medium Shading 2" w:semiHidden="0" w:uiPriority="64" w:unhideWhenUsed="0"/>
-    <w:lsdException w:name="Medium List 1" w:semiHidden="0" w:uiPriority="65" w:unhideWhenUsed="0"/>
-    <w:lsdException w:name="Medium List 2" w:semiHidden="0" w:uiPriority="66" w:unhideWhenUsed="0"/>
-    <w:lsdException w:name="Medium Grid 1" w:semiHidden="0" w:uiPriority="67" w:unhideWhenUsed="0"/>
-    <w:lsdException w:name="Medium Grid 2" w:semiHidden="0" w:uiPriority="68" w:unhideWhenUsed="0"/>
-    <w:lsdException w:name="Medium Grid 3" w:semiHidden="0" w:uiPriority="69" w:unhideWhenUsed="0"/>
-    <w:lsdException w:name="Dark List" w:semiHidden="0" w:uiPriority="70" w:unhideWhenUsed="0"/>
-    <w:lsdException w:name="Colorful Shading" w:semiHidden="0" w:uiPriority="71" w:unhideWhenUsed="0"/>
-    <w:lsdException w:name="Colorful List" w:semiHidden="0" w:uiPriority="72" w:unhideWhenUsed="0"/>
-    <w:lsdException w:name="Colorful Grid" w:semiHidden="0" w:uiPriority="73" w:unhideWhenUsed="0"/>
-    <w:lsdException w:name="Light Shading Accent 1" w:semiHidden="0" w:uiPriority="60" w:unhideWhenUsed="0"/>
-    <w:lsdException w:name="Light List Accent 1" w:semiHidden="0" w:uiPriority="61" w:unhideWhenUsed="0"/>
-    <w:lsdException w:name="Light Grid Accent 1" w:semiHidden="0" w:uiPriority="62" w:unhideWhenUsed="0"/>
-    <w:lsdException w:name="Medium Shading 1 Accent 1" w:semiHidden="0" w:uiPriority="63" w:unhideWhenUsed="0"/>
-    <w:lsdException w:name="Medium Shading 2 Accent 1" w:semiHidden="0" w:uiPriority="64" w:unhideWhenUsed="0"/>
-    <w:lsdException w:name="Medium List 1 Accent 1" w:semiHidden="0" w:uiPriority="65" w:unhideWhenUsed="0"/>
-    <w:lsdException w:name="Revision" w:unhideWhenUsed="0"/>
-    <w:lsdException w:name="List Paragraph" w:semiHidden="0" w:uiPriority="34" w:unhideWhenUsed="0" w:qFormat="1"/>
-    <w:lsdException w:name="Quote" w:semiHidden="0" w:uiPriority="29" w:unhideWhenUsed="0" w:qFormat="1"/>
-    <w:lsdException w:name="Intense Quote" w:semiHidden="0" w:uiPriority="30" w:unhideWhenUsed="0" w:qFormat="1"/>
-    <w:lsdException w:name="Medium List 2 Accent 1" w:semiHidden="0" w:uiPriority="66" w:unhideWhenUsed="0"/>
-    <w:lsdException w:name="Medium Grid 1 Accent 1" w:semiHidden="0" w:uiPriority="67" w:unhideWhenUsed="0"/>
-    <w:lsdException w:name="Medium Grid 2 Accent 1" w:semiHidden="0" w:uiPriority="68" w:unhideWhenUsed="0"/>
-    <w:lsdException w:name="Medium Grid 3 Accent 1" w:semiHidden="0" w:uiPriority="69" w:unhideWhenUsed="0"/>
-    <w:lsdException w:name="Dark List Accent 1" w:semiHidden="0" w:uiPriority="70" w:unhideWhenUsed="0"/>
-    <w:lsdException w:name="Colorful Shading Accent 1" w:semiHidden="0" w:uiPriority="71" w:unhideWhenUsed="0"/>
-    <w:lsdException w:name="Colorful List Accent 1" w:semiHidden="0" w:uiPriority="72" w:unhideWhenUsed="0"/>
-    <w:lsdException w:name="Colorful Grid Accent 1" w:semiHidden="0" w:uiPriority="73" w:unhideWhenUsed="0"/>
-    <w:lsdException w:name="Light Shading Accent 2" w:semiHidden="0" w:uiPriority="60" w:unhideWhenUsed="0"/>
-    <w:lsdException w:name="Light List Accent 2" w:semiHidden="0" w:uiPriority="61" w:unhideWhenUsed="0"/>
-    <w:lsdException w:name="Light Grid Accent 2" w:semiHidden="0" w:uiPriority="62" w:unhideWhenUsed="0"/>
-    <w:lsdException w:name="Medium Shading 1 Accent 2" w:semiHidden="0" w:uiPriority="63" w:unhideWhenUsed="0"/>
-    <w:lsdException w:name="Medium Shading 2 Accent 2" w:semiHidden="0" w:uiPriority="64" w:unhideWhenUsed="0"/>
-    <w:lsdException w:name="Medium List 1 Accent 2" w:semiHidden="0" w:uiPriority="65" w:unhideWhenUsed="0"/>
-    <w:lsdException w:name="Medium List 2 Accent 2" w:semiHidden="0" w:uiPriority="66" w:unhideWhenUsed="0"/>
-    <w:lsdException w:name="Medium Grid 1 Accent 2" w:semiHidden="0" w:uiPriority="67" w:unhideWhenUsed="0"/>
-    <w:lsdException w:name="Medium Grid 2 Accent 2" w:semiHidden="0" w:uiPriority="68" w:unhideWhenUsed="0"/>
-    <w:lsdException w:name="Medium Grid 3 Accent 2" w:semiHidden="0" w:uiPriority="69" w:unhideWhenUsed="0"/>
-    <w:lsdException w:name="Dark List Accent 2" w:semiHidden="0" w:uiPriority="70" w:unhideWhenUsed="0"/>
-    <w:lsdException w:name="Colorful Shading Accent 2" w:semiHidden="0" w:uiPriority="71" w:unhideWhenUsed="0"/>
-    <w:lsdException w:name="Colorful List Accent 2" w:semiHidden="0" w:uiPriority="72" w:unhideWhenUsed="0"/>
-    <w:lsdException w:name="Colorful Grid Accent 2" w:semiHidden="0" w:uiPriority="73" w:unhideWhenUsed="0"/>
-    <w:lsdException w:name="Light Shading Accent 3" w:semiHidden="0" w:uiPriority="60" w:unhideWhenUsed="0"/>
-    <w:lsdException w:name="Light List Accent 3" w:semiHidden="0" w:uiPriority="61" w:unhideWhenUsed="0"/>
-    <w:lsdException w:name="Light Grid Accent 3" w:semiHidden="0" w:uiPriority="62" w:unhideWhenUsed="0"/>
-    <w:lsdException w:name="Medium Shading 1 Accent 3" w:semiHidden="0" w:uiPriority="63" w:unhideWhenUsed="0"/>
-    <w:lsdException w:name="Medium Shading 2 Accent 3" w:semiHidden="0" w:uiPriority="64" w:unhideWhenUsed="0"/>
-    <w:lsdException w:name="Medium List 1 Accent 3" w:semiHidden="0" w:uiPriority="65" w:unhideWhenUsed="0"/>
-    <w:lsdException w:name="Medium List 2 Accent 3" w:semiHidden="0" w:uiPriority="66" w:unhideWhenUsed="0"/>
-    <w:lsdException w:name="Medium Grid 1 Accent 3" w:semiHidden="0" w:uiPriority="67" w:unhideWhenUsed="0"/>
-    <w:lsdException w:name="Medium Grid 2 Accent 3" w:semiHidden="0" w:uiPriority="68" w:unhideWhenUsed="0"/>
-    <w:lsdException w:name="Medium Grid 3 Accent 3" w:semiHidden="0" w:uiPriority="69" w:unhideWhenUsed="0"/>
-    <w:lsdException w:name="Dark List Accent 3" w:semiHidden="0" w:uiPriority="70" w:unhideWhenUsed="0"/>
-    <w:lsdException w:name="Colorful Shading Accent 3" w:semiHidden="0" w:uiPriority="71" w:unhideWhenUsed="0"/>
-    <w:lsdException w:name="Colorful List Accent 3" w:semiHidden="0" w:uiPriority="72" w:unhideWhenUsed="0"/>
-    <w:lsdException w:name="Colorful Grid Accent 3" w:semiHidden="0" w:uiPriority="73" w:unhideWhenUsed="0"/>
-    <w:lsdException w:name="Light Shading Accent 4" w:semiHidden="0" w:uiPriority="60" w:unhideWhenUsed="0"/>
-    <w:lsdException w:name="Light List Accent 4" w:semiHidden="0" w:uiPriority="61" w:unhideWhenUsed="0"/>
-    <w:lsdException w:name="Light Grid Accent 4" w:semiHidden="0" w:uiPriority="62" w:unhideWhenUsed="0"/>
-    <w:lsdException w:name="Medium Shading 1 Accent 4" w:semiHidden="0" w:uiPriority="63" w:unhideWhenUsed="0"/>
-    <w:lsdException w:name="Medium Shading 2 Accent 4" w:semiHidden="0" w:uiPriority="64" w:unhideWhenUsed="0"/>
-    <w:lsdException w:name="Medium List 1 Accent 4" w:semiHidden="0" w:uiPriority="65" w:unhideWhenUsed="0"/>
-    <w:lsdException w:name="Medium List 2 Accent 4" w:semiHidden="0" w:uiPriority="66" w:unhideWhenUsed="0"/>
-    <w:lsdException w:name="Medium Grid 1 Accent 4" w:semiHidden="0" w:uiPriority="67" w:unhideWhenUsed="0"/>
-    <w:lsdException w:name="Medium Grid 2 Accent 4" w:semiHidden="0" w:uiPriority="68" w:unhideWhenUsed="0"/>
-    <w:lsdException w:name="Medium Grid 3 Accent 4" w:semiHidden="0" w:uiPriority="69" w:unhideWhenUsed="0"/>
-    <w:lsdException w:name="Dark List Accent 4" w:semiHidden="0" w:uiPriority="70" w:unhideWhenUsed="0"/>
-    <w:lsdException w:name="Colorful Shading Accent 4" w:semiHidden="0" w:uiPriority="71" w:unhideWhenUsed="0"/>
-    <w:lsdException w:name="Colorful List Accent 4" w:semiHidden="0" w:uiPriority="72" w:unhideWhenUsed="0"/>
-    <w:lsdException w:name="Colorful Grid Accent 4" w:semiHidden="0" w:uiPriority="73" w:unhideWhenUsed="0"/>
-    <w:lsdException w:name="Light Shading Accent 5" w:semiHidden="0" w:uiPriority="60" w:unhideWhenUsed="0"/>
-    <w:lsdException w:name="Light List Accent 5" w:semiHidden="0" w:uiPriority="61" w:unhideWhenUsed="0"/>
-    <w:lsdException w:name="Light Grid Accent 5" w:semiHidden="0" w:uiPriority="62" w:unhideWhenUsed="0"/>
-    <w:lsdException w:name="Medium Shading 1 Accent 5" w:semiHidden="0" w:uiPriority="63" w:unhideWhenUsed="0"/>
-    <w:lsdException w:name="Medium Shading 2 Accent 5" w:semiHidden="0" w:uiPriority="64" w:unhideWhenUsed="0"/>
-    <w:lsdException w:name="Medium List 1 Accent 5" w:semiHidden="0" w:uiPriority="65" w:unhideWhenUsed="0"/>
-    <w:lsdException w:name="Medium List 2 Accent 5" w:semiHidden="0" w:uiPriority="66" w:unhideWhenUsed="0"/>
-    <w:lsdException w:name="Medium Grid 1 Accent 5" w:semiHidden="0" w:uiPriority="67" w:unhideWhenUsed="0"/>
-    <w:lsdException w:name="Medium Grid 2 Accent 5" w:semiHidden="0" w:uiPriority="68" w:unhideWhenUsed="0"/>
-    <w:lsdException w:name="Medium Grid 3 Accent 5" w:semiHidden="0" w:uiPriority="69" w:unhideWhenUsed="0"/>
-    <w:lsdException w:name="Dark List Accent 5" w:semiHidden="0" w:uiPriority="70" w:unhideWhenUsed="0"/>
-    <w:lsdException w:name="Colorful Shading Accent 5" w:semiHidden="0" w:uiPriority="71" w:unhideWhenUsed="0"/>
-    <w:lsdException w:name="Colorful List Accent 5" w:semiHidden="0" w:uiPriority="72" w:unhideWhenUsed="0"/>
-    <w:lsdException w:name="Colorful Grid Accent 5" w:semiHidden="0" w:uiPriority="73" w:unhideWhenUsed="0"/>
-    <w:lsdException w:name="Light Shading Accent 6" w:semiHidden="0" w:uiPriority="60" w:unhideWhenUsed="0"/>
-    <w:lsdException w:name="Light List Accent 6" w:semiHidden="0" w:uiPriority="61" w:unhideWhenUsed="0"/>
-    <w:lsdException w:name="Light Grid Accent 6" w:semiHidden="0" w:uiPriority="62" w:unhideWhenUsed="0"/>
-    <w:lsdException w:name="Medium Shading 1 Accent 6" w:semiHidden="0" w:uiPriority="63" w:unhideWhenUsed="0"/>
-    <w:lsdException w:name="Medium Shading 2 Accent 6" w:semiHidden="0" w:uiPriority="64" w:unhideWhenUsed="0"/>
-    <w:lsdException w:name="Medium List 1 Accent 6" w:semiHidden="0" w:uiPriority="65" w:unhideWhenUsed="0"/>
-    <w:lsdException w:name="Medium List 2 Accent 6" w:semiHidden="0" w:uiPriority="66" w:unhideWhenUsed="0"/>
-    <w:lsdException w:name="Medium Grid 1 Accent 6" w:semiHidden="0" w:uiPriority="67" w:unhideWhenUsed="0"/>
-    <w:lsdException w:name="Medium Grid 2 Accent 6" w:semiHidden="0" w:uiPriority="68" w:unhideWhenUsed="0"/>
-    <w:lsdException w:name="Medium Grid 3 Accent 6" w:semiHidden="0" w:uiPriority="69" w:unhideWhenUsed="0"/>
-    <w:lsdException w:name="Dark List Accent 6" w:semiHidden="0" w:uiPriority="70" w:unhideWhenUsed="0"/>
-    <w:lsdException w:name="Colorful Shading Accent 6" w:semiHidden="0" w:uiPriority="71" w:unhideWhenUsed="0"/>
-    <w:lsdException w:name="Colorful List Accent 6" w:semiHidden="0" w:uiPriority="72" w:unhideWhenUsed="0"/>
-    <w:lsdException w:name="Colorful Grid Accent 6" w:semiHidden="0" w:uiPriority="73" w:unhideWhenUsed="0"/>
-    <w:lsdException w:name="Subtle Emphasis" w:semiHidden="0" w:uiPriority="19" w:unhideWhenUsed="0" w:qFormat="1"/>
-    <w:lsdException w:name="Intense Emphasis" w:semiHidden="0" w:uiPriority="21" w:unhideWhenUsed="0" w:qFormat="1"/>
-    <w:lsdException w:name="Subtle Reference" w:semiHidden="0" w:uiPriority="31" w:unhideWhenUsed="0" w:qFormat="1"/>
-    <w:lsdException w:name="Intense Reference" w:semiHidden="0" w:uiPriority="32" w:unhideWhenUsed="0" w:qFormat="1"/>
-    <w:lsdException w:name="Book Title" w:semiHidden="0" w:uiPriority="33" w:unhideWhenUsed="0" w:qFormat="1"/>
-    <w:lsdException w:name="Bibliography" w:uiPriority="37"/>
-    <w:lsdException w:name="TOC Heading" w:uiPriority="39" w:qFormat="1"/>
+  <w:latentStyles w:defLockedState="0" w:defUIPriority="99" w:defSemiHidden="0" w:defUnhideWhenUsed="0" w:defQFormat="0" w:count="371">
+    <w:lsdException w:name="Normal" w:uiPriority="0" w:qFormat="1"/>
+    <w:lsdException w:name="heading 1" w:uiPriority="9" w:qFormat="1"/>
+    <w:lsdException w:name="heading 2" w:semiHidden="1" w:uiPriority="9" w:unhideWhenUsed="1" w:qFormat="1"/>
+    <w:lsdException w:name="heading 3" w:semiHidden="1" w:uiPriority="9" w:unhideWhenUsed="1" w:qFormat="1"/>
+    <w:lsdException w:name="heading 4" w:semiHidden="1" w:uiPriority="9" w:unhideWhenUsed="1" w:qFormat="1"/>
+    <w:lsdException w:name="heading 5" w:semiHidden="1" w:uiPriority="9" w:unhideWhenUsed="1" w:qFormat="1"/>
+    <w:lsdException w:name="heading 6" w:semiHidden="1" w:uiPriority="9" w:unhideWhenUsed="1" w:qFormat="1"/>
+    <w:lsdException w:name="heading 7" w:semiHidden="1" w:uiPriority="9" w:unhideWhenUsed="1" w:qFormat="1"/>
+    <w:lsdException w:name="heading 8" w:semiHidden="1" w:uiPriority="9" w:unhideWhenUsed="1" w:qFormat="1"/>
+    <w:lsdException w:name="heading 9" w:semiHidden="1" w:uiPriority="9" w:unhideWhenUsed="1" w:qFormat="1"/>
+    <w:lsdException w:name="index 1" w:semiHidden="1" w:unhideWhenUsed="1"/>
+    <w:lsdException w:name="index 2" w:semiHidden="1" w:unhideWhenUsed="1"/>
+    <w:lsdException w:name="index 3" w:semiHidden="1" w:unhideWhenUsed="1"/>
+    <w:lsdException w:name="index 4" w:semiHidden="1" w:unhideWhenUsed="1"/>
+    <w:lsdException w:name="index 5" w:semiHidden="1" w:unhideWhenUsed="1"/>
+    <w:lsdException w:name="index 6" w:semiHidden="1" w:unhideWhenUsed="1"/>
+    <w:lsdException w:name="index 7" w:semiHidden="1" w:unhideWhenUsed="1"/>
+    <w:lsdException w:name="index 8" w:semiHidden="1" w:unhideWhenUsed="1"/>
+    <w:lsdException w:name="index 9" w:semiHidden="1" w:unhideWhenUsed="1"/>
+    <w:lsdException w:name="toc 1" w:semiHidden="1" w:uiPriority="39" w:unhideWhenUsed="1"/>
+    <w:lsdException w:name="toc 2" w:semiHidden="1" w:uiPriority="39" w:unhideWhenUsed="1"/>
+    <w:lsdException w:name="toc 3" w:semiHidden="1" w:uiPriority="39" w:unhideWhenUsed="1"/>
+    <w:lsdException w:name="toc 4" w:semiHidden="1" w:uiPriority="39" w:unhideWhenUsed="1"/>
+    <w:lsdException w:name="toc 5" w:semiHidden="1" w:uiPriority="39" w:unhideWhenUsed="1"/>
+    <w:lsdException w:name="toc 6" w:semiHidden="1" w:uiPriority="39" w:unhideWhenUsed="1"/>
+    <w:lsdException w:name="toc 7" w:semiHidden="1" w:uiPriority="39" w:unhideWhenUsed="1"/>
+    <w:lsdException w:name="toc 8" w:semiHidden="1" w:uiPriority="39" w:unhideWhenUsed="1"/>
+    <w:lsdException w:name="toc 9" w:semiHidden="1" w:uiPriority="39" w:unhideWhenUsed="1"/>
+    <w:lsdException w:name="Normal Indent" w:semiHidden="1" w:unhideWhenUsed="1"/>
+    <w:lsdException w:name="footnote text" w:semiHidden="1" w:unhideWhenUsed="1"/>
+    <w:lsdException w:name="annotation text" w:semiHidden="1" w:unhideWhenUsed="1"/>
+    <w:lsdException w:name="header" w:semiHidden="1" w:unhideWhenUsed="1"/>
+    <w:lsdException w:name="footer" w:semiHidden="1" w:unhideWhenUsed="1"/>
+    <w:lsdException w:name="index heading" w:semiHidden="1" w:unhideWhenUsed="1"/>
+    <w:lsdException w:name="caption" w:semiHidden="1" w:uiPriority="35" w:unhideWhenUsed="1" w:qFormat="1"/>
+    <w:lsdException w:name="table of figures" w:semiHidden="1" w:unhideWhenUsed="1"/>
+    <w:lsdException w:name="envelope address" w:semiHidden="1" w:unhideWhenUsed="1"/>
+    <w:lsdException w:name="envelope return" w:semiHidden="1" w:unhideWhenUsed="1"/>
+    <w:lsdException w:name="footnote reference" w:semiHidden="1" w:unhideWhenUsed="1"/>
+    <w:lsdException w:name="annotation reference" w:semiHidden="1" w:unhideWhenUsed="1"/>
+    <w:lsdException w:name="line number" w:semiHidden="1" w:unhideWhenUsed="1"/>
+    <w:lsdException w:name="page number" w:semiHidden="1" w:unhideWhenUsed="1"/>
+    <w:lsdException w:name="endnote reference" w:semiHidden="1" w:unhideWhenUsed="1"/>
+    <w:lsdException w:name="endnote text" w:semiHidden="1" w:unhideWhenUsed="1"/>
+    <w:lsdException w:name="table of authorities" w:semiHidden="1" w:unhideWhenUsed="1"/>
+    <w:lsdException w:name="macro" w:semiHidden="1" w:unhideWhenUsed="1"/>
+    <w:lsdException w:name="toa heading" w:semiHidden="1" w:unhideWhenUsed="1"/>
+    <w:lsdException w:name="List" w:semiHidden="1" w:unhideWhenUsed="1"/>
+    <w:lsdException w:name="List Bullet" w:semiHidden="1" w:unhideWhenUsed="1"/>
+    <w:lsdException w:name="List Number" w:semiHidden="1" w:unhideWhenUsed="1"/>
+    <w:lsdException w:name="List 2" w:semiHidden="1" w:unhideWhenUsed="1"/>
+    <w:lsdException w:name="List 3" w:semiHidden="1" w:unhideWhenUsed="1"/>
+    <w:lsdException w:name="List 4" w:semiHidden="1" w:unhideWhenUsed="1"/>
+    <w:lsdException w:name="List 5" w:semiHidden="1" w:unhideWhenUsed="1"/>
+    <w:lsdException w:name="List Bullet 2" w:semiHidden="1" w:unhideWhenUsed="1"/>
+    <w:lsdException w:name="List Bullet 3" w:semiHidden="1" w:unhideWhenUsed="1"/>
+    <w:lsdException w:name="List Bullet 4" w:semiHidden="1" w:unhideWhenUsed="1"/>
+    <w:lsdException w:name="List Bullet 5" w:semiHidden="1" w:unhideWhenUsed="1"/>
+    <w:lsdException w:name="List Number 2" w:semiHidden="1" w:unhideWhenUsed="1"/>
+    <w:lsdException w:name="List Number 3" w:semiHidden="1" w:unhideWhenUsed="1"/>
+    <w:lsdException w:name="List Number 4" w:semiHidden="1" w:unhideWhenUsed="1"/>
+    <w:lsdException w:name="List Number 5" w:semiHidden="1" w:unhideWhenUsed="1"/>
+    <w:lsdException w:name="Title" w:uiPriority="10" w:qFormat="1"/>
+    <w:lsdException w:name="Closing" w:semiHidden="1" w:unhideWhenUsed="1"/>
+    <w:lsdException w:name="Signature" w:semiHidden="1" w:unhideWhenUsed="1"/>
+    <w:lsdException w:name="Default Paragraph Font" w:semiHidden="1" w:uiPriority="1" w:unhideWhenUsed="1"/>
+    <w:lsdException w:name="Body Text" w:semiHidden="1" w:unhideWhenUsed="1"/>
+    <w:lsdException w:name="Body Text Indent" w:semiHidden="1" w:unhideWhenUsed="1"/>
+    <w:lsdException w:name="List Continue" w:semiHidden="1" w:unhideWhenUsed="1"/>
+    <w:lsdException w:name="List Continue 2" w:semiHidden="1" w:unhideWhenUsed="1"/>
+    <w:lsdException w:name="List Continue 3" w:semiHidden="1" w:unhideWhenUsed="1"/>
+    <w:lsdException w:name="List Continue 4" w:semiHidden="1" w:unhideWhenUsed="1"/>
+    <w:lsdException w:name="List Continue 5" w:semiHidden="1" w:unhideWhenUsed="1"/>
+    <w:lsdException w:name="Message Header" w:semiHidden="1" w:unhideWhenUsed="1"/>
+    <w:lsdException w:name="Subtitle" w:uiPriority="11" w:qFormat="1"/>
+    <w:lsdException w:name="Salutation" w:semiHidden="1" w:unhideWhenUsed="1"/>
+    <w:lsdException w:name="Date" w:semiHidden="1" w:unhideWhenUsed="1"/>
+    <w:lsdException w:name="Body Text First Indent" w:semiHidden="1" w:unhideWhenUsed="1"/>
+    <w:lsdException w:name="Body Text First Indent 2" w:semiHidden="1" w:unhideWhenUsed="1"/>
+    <w:lsdException w:name="Note Heading" w:semiHidden="1" w:unhideWhenUsed="1"/>
+    <w:lsdException w:name="Body Text 2" w:semiHidden="1" w:unhideWhenUsed="1"/>
+    <w:lsdException w:name="Body Text 3" w:semiHidden="1" w:unhideWhenUsed="1"/>
+    <w:lsdException w:name="Body Text Indent 2" w:semiHidden="1" w:unhideWhenUsed="1"/>
+    <w:lsdException w:name="Body Text Indent 3" w:semiHidden="1" w:unhideWhenUsed="1"/>
+    <w:lsdException w:name="Block Text" w:semiHidden="1" w:unhideWhenUsed="1"/>
+    <w:lsdException w:name="Hyperlink" w:semiHidden="1" w:unhideWhenUsed="1" w:qFormat="1"/>
+    <w:lsdException w:name="FollowedHyperlink" w:semiHidden="1" w:unhideWhenUsed="1"/>
+    <w:lsdException w:name="Strong" w:uiPriority="22" w:qFormat="1"/>
+    <w:lsdException w:name="Emphasis" w:uiPriority="20" w:qFormat="1"/>
+    <w:lsdException w:name="Document Map" w:semiHidden="1" w:unhideWhenUsed="1"/>
+    <w:lsdException w:name="Plain Text" w:semiHidden="1" w:unhideWhenUsed="1"/>
+    <w:lsdException w:name="E-mail Signature" w:semiHidden="1" w:unhideWhenUsed="1"/>
+    <w:lsdException w:name="HTML Top of Form" w:semiHidden="1" w:unhideWhenUsed="1"/>
+    <w:lsdException w:name="HTML Bottom of Form" w:semiHidden="1" w:unhideWhenUsed="1"/>
+    <w:lsdException w:name="Normal (Web)" w:semiHidden="1" w:unhideWhenUsed="1"/>
+    <w:lsdException w:name="HTML Acronym" w:semiHidden="1" w:unhideWhenUsed="1"/>
+    <w:lsdException w:name="HTML Address" w:semiHidden="1" w:unhideWhenUsed="1"/>
+    <w:lsdException w:name="HTML Cite" w:semiHidden="1" w:unhideWhenUsed="1"/>
+    <w:lsdException w:name="HTML Code" w:semiHidden="1" w:unhideWhenUsed="1"/>
+    <w:lsdException w:name="HTML Definition" w:semiHidden="1" w:unhideWhenUsed="1"/>
+    <w:lsdException w:name="HTML Keyboard" w:semiHidden="1" w:unhideWhenUsed="1"/>
+    <w:lsdException w:name="HTML Preformatted" w:semiHidden="1" w:unhideWhenUsed="1"/>
+    <w:lsdException w:name="HTML Sample" w:semiHidden="1" w:unhideWhenUsed="1"/>
+    <w:lsdException w:name="HTML Typewriter" w:semiHidden="1" w:unhideWhenUsed="1"/>
+    <w:lsdException w:name="HTML Variable" w:semiHidden="1" w:unhideWhenUsed="1"/>
+    <w:lsdException w:name="Normal Table" w:semiHidden="1" w:unhideWhenUsed="1"/>
+    <w:lsdException w:name="annotation subject" w:semiHidden="1" w:unhideWhenUsed="1"/>
+    <w:lsdException w:name="No List" w:semiHidden="1" w:unhideWhenUsed="1"/>
+    <w:lsdException w:name="Outline List 1" w:semiHidden="1" w:unhideWhenUsed="1"/>
+    <w:lsdException w:name="Outline List 2" w:semiHidden="1" w:unhideWhenUsed="1"/>
+    <w:lsdException w:name="Outline List 3" w:semiHidden="1" w:unhideWhenUsed="1"/>
+    <w:lsdException w:name="Table Simple 1" w:semiHidden="1" w:unhideWhenUsed="1"/>
+    <w:lsdException w:name="Table Simple 2" w:semiHidden="1" w:unhideWhenUsed="1"/>
+    <w:lsdException w:name="Table Simple 3" w:semiHidden="1" w:unhideWhenUsed="1"/>
+    <w:lsdException w:name="Table Classic 1" w:semiHidden="1" w:unhideWhenUsed="1"/>
+    <w:lsdException w:name="Table Classic 2" w:semiHidden="1" w:unhideWhenUsed="1"/>
+    <w:lsdException w:name="Table Classic 3" w:semiHidden="1" w:unhideWhenUsed="1"/>
+    <w:lsdException w:name="Table Classic 4" w:semiHidden="1" w:unhideWhenUsed="1"/>
+    <w:lsdException w:name="Table Colorful 1" w:semiHidden="1" w:unhideWhenUsed="1"/>
+    <w:lsdException w:name="Table Colorful 2" w:semiHidden="1" w:unhideWhenUsed="1"/>
+    <w:lsdException w:name="Table Colorful 3" w:semiHidden="1" w:unhideWhenUsed="1"/>
+    <w:lsdException w:name="Table Columns 1" w:semiHidden="1" w:unhideWhenUsed="1"/>
+    <w:lsdException w:name="Table Columns 2" w:semiHidden="1" w:unhideWhenUsed="1"/>
+    <w:lsdException w:name="Table Columns 3" w:semiHidden="1" w:unhideWhenUsed="1"/>
+    <w:lsdException w:name="Table Columns 4" w:semiHidden="1" w:unhideWhenUsed="1"/>
+    <w:lsdException w:name="Table Columns 5" w:semiHidden="1" w:unhideWhenUsed="1"/>
+    <w:lsdException w:name="Table Grid 1" w:semiHidden="1" w:unhideWhenUsed="1"/>
+    <w:lsdException w:name="Table Grid 2" w:semiHidden="1" w:unhideWhenUsed="1"/>
+    <w:lsdException w:name="Table Grid 3" w:semiHidden="1" w:unhideWhenUsed="1"/>
+    <w:lsdException w:name="Table Grid 4" w:semiHidden="1" w:unhideWhenUsed="1"/>
+    <w:lsdException w:name="Table Grid 5" w:semiHidden="1" w:unhideWhenUsed="1"/>
+    <w:lsdException w:name="Table Grid 6" w:semiHidden="1" w:unhideWhenUsed="1"/>
+    <w:lsdException w:name="Table Grid 7" w:semiHidden="1" w:unhideWhenUsed="1"/>
+    <w:lsdException w:name="Table Grid 8" w:semiHidden="1" w:unhideWhenUsed="1"/>
+    <w:lsdException w:name="Table List 1" w:semiHidden="1" w:unhideWhenUsed="1"/>
+    <w:lsdException w:name="Table List 2" w:semiHidden="1" w:unhideWhenUsed="1"/>
+    <w:lsdException w:name="Table List 3" w:semiHidden="1" w:unhideWhenUsed="1"/>
+    <w:lsdException w:name="Table List 4" w:semiHidden="1" w:unhideWhenUsed="1"/>
+    <w:lsdException w:name="Table List 5" w:semiHidden="1" w:unhideWhenUsed="1"/>
+    <w:lsdException w:name="Table List 6" w:semiHidden="1" w:unhideWhenUsed="1"/>
+    <w:lsdException w:name="Table List 7" w:semiHidden="1" w:unhideWhenUsed="1"/>
+    <w:lsdException w:name="Table List 8" w:semiHidden="1" w:unhideWhenUsed="1"/>
+    <w:lsdException w:name="Table 3D effects 1" w:semiHidden="1" w:unhideWhenUsed="1"/>
+    <w:lsdException w:name="Table 3D effects 2" w:semiHidden="1" w:unhideWhenUsed="1"/>
+    <w:lsdException w:name="Table 3D effects 3" w:semiHidden="1" w:unhideWhenUsed="1"/>
+    <w:lsdException w:name="Table Contemporary" w:semiHidden="1" w:unhideWhenUsed="1"/>
+    <w:lsdException w:name="Table Elegant" w:semiHidden="1" w:unhideWhenUsed="1"/>
+    <w:lsdException w:name="Table Professional" w:semiHidden="1" w:unhideWhenUsed="1"/>
+    <w:lsdException w:name="Table Subtle 1" w:semiHidden="1" w:unhideWhenUsed="1"/>
+    <w:lsdException w:name="Table Subtle 2" w:semiHidden="1" w:unhideWhenUsed="1"/>
+    <w:lsdException w:name="Table Web 1" w:semiHidden="1" w:unhideWhenUsed="1"/>
+    <w:lsdException w:name="Table Web 2" w:semiHidden="1" w:unhideWhenUsed="1"/>
+    <w:lsdException w:name="Table Web 3" w:semiHidden="1" w:unhideWhenUsed="1"/>
+    <w:lsdException w:name="Balloon Text" w:semiHidden="1" w:unhideWhenUsed="1"/>
+    <w:lsdException w:name="Table Grid" w:uiPriority="59"/>
+    <w:lsdException w:name="Table Theme" w:semiHidden="1" w:unhideWhenUsed="1"/>
+    <w:lsdException w:name="Placeholder Text" w:semiHidden="1"/>
+    <w:lsdException w:name="No Spacing" w:uiPriority="1" w:qFormat="1"/>
+    <w:lsdException w:name="Light Shading" w:uiPriority="60"/>
+    <w:lsdException w:name="Light List" w:uiPriority="61"/>
+    <w:lsdException w:name="Light Grid" w:uiPriority="62"/>
+    <w:lsdException w:name="Medium Shading 1" w:uiPriority="63"/>
+    <w:lsdException w:name="Medium Shading 2" w:uiPriority="64"/>
+    <w:lsdException w:name="Medium List 1" w:uiPriority="65"/>
+    <w:lsdException w:name="Medium List 2" w:uiPriority="66"/>
+    <w:lsdException w:name="Medium Grid 1" w:uiPriority="67"/>
+    <w:lsdException w:name="Medium Grid 2" w:uiPriority="68"/>
+    <w:lsdException w:name="Medium Grid 3" w:uiPriority="69"/>
+    <w:lsdException w:name="Dark List" w:uiPriority="70"/>
+    <w:lsdException w:name="Colorful Shading" w:uiPriority="71"/>
+    <w:lsdException w:name="Colorful List" w:uiPriority="72"/>
+    <w:lsdException w:name="Colorful Grid" w:uiPriority="73"/>
+    <w:lsdException w:name="Light Shading Accent 1" w:uiPriority="60"/>
+    <w:lsdException w:name="Light List Accent 1" w:uiPriority="61"/>
+    <w:lsdException w:name="Light Grid Accent 1" w:uiPriority="62"/>
+    <w:lsdException w:name="Medium Shading 1 Accent 1" w:uiPriority="63"/>
+    <w:lsdException w:name="Medium Shading 2 Accent 1" w:uiPriority="64"/>
+    <w:lsdException w:name="Medium List 1 Accent 1" w:uiPriority="65"/>
+    <w:lsdException w:name="Revision" w:semiHidden="1"/>
+    <w:lsdException w:name="List Paragraph" w:uiPriority="34" w:qFormat="1"/>
+    <w:lsdException w:name="Quote" w:uiPriority="29" w:qFormat="1"/>
+    <w:lsdException w:name="Intense Quote" w:uiPriority="30" w:qFormat="1"/>
+    <w:lsdException w:name="Medium List 2 Accent 1" w:uiPriority="66"/>
+    <w:lsdException w:name="Medium Grid 1 Accent 1" w:uiPriority="67"/>
+    <w:lsdException w:name="Medium Grid 2 Accent 1" w:uiPriority="68"/>
+    <w:lsdException w:name="Medium Grid 3 Accent 1" w:uiPriority="69"/>
+    <w:lsdException w:name="Dark List Accent 1" w:uiPriority="70"/>
+    <w:lsdException w:name="Colorful Shading Accent 1" w:uiPriority="71"/>
+    <w:lsdException w:name="Colorful List Accent 1" w:uiPriority="72"/>
+    <w:lsdException w:name="Colorful Grid Accent 1" w:uiPriority="73"/>
+    <w:lsdException w:name="Light Shading Accent 2" w:uiPriority="60"/>
+    <w:lsdException w:name="Light List Accent 2" w:uiPriority="61"/>
+    <w:lsdException w:name="Light Grid Accent 2" w:uiPriority="62"/>
+    <w:lsdException w:name="Medium Shading 1 Accent 2" w:uiPriority="63"/>
+    <w:lsdException w:name="Medium Shading 2 Accent 2" w:uiPriority="64"/>
+    <w:lsdException w:name="Medium List 1 Accent 2" w:uiPriority="65"/>
+    <w:lsdException w:name="Medium List 2 Accent 2" w:uiPriority="66"/>
+    <w:lsdException w:name="Medium Grid 1 Accent 2" w:uiPriority="67"/>
+    <w:lsdException w:name="Medium Grid 2 Accent 2" w:uiPriority="68"/>
+    <w:lsdException w:name="Medium Grid 3 Accent 2" w:uiPriority="69"/>
+    <w:lsdException w:name="Dark List Accent 2" w:uiPriority="70"/>
+    <w:lsdException w:name="Colorful Shading Accent 2" w:uiPriority="71"/>
+    <w:lsdException w:name="Colorful List Accent 2" w:uiPriority="72"/>
+    <w:lsdException w:name="Colorful Grid Accent 2" w:uiPriority="73"/>
+    <w:lsdException w:name="Light Shading Accent 3" w:uiPriority="60"/>
+    <w:lsdException w:name="Light List Accent 3" w:uiPriority="61"/>
+    <w:lsdException w:name="Light Grid Accent 3" w:uiPriority="62"/>
+    <w:lsdException w:name="Medium Shading 1 Accent 3" w:uiPriority="63"/>
+    <w:lsdException w:name="Medium Shading 2 Accent 3" w:uiPriority="64"/>
+    <w:lsdException w:name="Medium List 1 Accent 3" w:uiPriority="65"/>
+    <w:lsdException w:name="Medium List 2 Accent 3" w:uiPriority="66"/>
+    <w:lsdException w:name="Medium Grid 1 Accent 3" w:uiPriority="67"/>
+    <w:lsdException w:name="Medium Grid 2 Accent 3" w:uiPriority="68"/>
+    <w:lsdException w:name="Medium Grid 3 Accent 3" w:uiPriority="69"/>
+    <w:lsdException w:name="Dark List Accent 3" w:uiPriority="70"/>
+    <w:lsdException w:name="Colorful Shading Accent 3" w:uiPriority="71"/>
+    <w:lsdException w:name="Colorful List Accent 3" w:uiPriority="72"/>
+    <w:lsdException w:name="Colorful Grid Accent 3" w:uiPriority="73"/>
+    <w:lsdException w:name="Light Shading Accent 4" w:uiPriority="60"/>
+    <w:lsdException w:name="Light List Accent 4" w:uiPriority="61"/>
+    <w:lsdException w:name="Light Grid Accent 4" w:uiPriority="62"/>
+    <w:lsdException w:name="Medium Shading 1 Accent 4" w:uiPriority="63"/>
+    <w:lsdException w:name="Medium Shading 2 Accent 4" w:uiPriority="64"/>
+    <w:lsdException w:name="Medium List 1 Accent 4" w:uiPriority="65"/>
+    <w:lsdException w:name="Medium List 2 Accent 4" w:uiPriority="66"/>
+    <w:lsdException w:name="Medium Grid 1 Accent 4" w:uiPriority="67"/>
+    <w:lsdException w:name="Medium Grid 2 Accent 4" w:uiPriority="68"/>
+    <w:lsdException w:name="Medium Grid 3 Accent 4" w:uiPriority="69"/>
+    <w:lsdException w:name="Dark List Accent 4" w:uiPriority="70"/>
+    <w:lsdException w:name="Colorful Shading Accent 4" w:uiPriority="71"/>
+    <w:lsdException w:name="Colorful List Accent 4" w:uiPriority="72"/>
+    <w:lsdException w:name="Colorful Grid Accent 4" w:uiPriority="73"/>
+    <w:lsdException w:name="Light Shading Accent 5" w:uiPriority="60"/>
+    <w:lsdException w:name="Light List Accent 5" w:uiPriority="61"/>
+    <w:lsdException w:name="Light Grid Accent 5" w:uiPriority="62"/>
+    <w:lsdException w:name="Medium Shading 1 Accent 5" w:uiPriority="63"/>
+    <w:lsdException w:name="Medium Shading 2 Accent 5" w:uiPriority="64"/>
+    <w:lsdException w:name="Medium List 1 Accent 5" w:uiPriority="65"/>
+    <w:lsdException w:name="Medium List 2 Accent 5" w:uiPriority="66"/>
+    <w:lsdException w:name="Medium Grid 1 Accent 5" w:uiPriority="67"/>
+    <w:lsdException w:name="Medium Grid 2 Accent 5" w:uiPriority="68"/>
+    <w:lsdException w:name="Medium Grid 3 Accent 5" w:uiPriority="69"/>
+    <w:lsdException w:name="Dark List Accent 5" w:uiPriority="70"/>
+    <w:lsdException w:name="Colorful Shading Accent 5" w:uiPriority="71"/>
+    <w:lsdException w:name="Colorful List Accent 5" w:uiPriority="72"/>
+    <w:lsdException w:name="Colorful Grid Accent 5" w:uiPriority="73"/>
+    <w:lsdException w:name="Light Shading Accent 6" w:uiPriority="60"/>
+    <w:lsdException w:name="Light List Accent 6" w:uiPriority="61"/>
+    <w:lsdException w:name="Light Grid Accent 6" w:uiPriority="62"/>
+    <w:lsdException w:name="Medium Shading 1 Accent 6" w:uiPriority="63"/>
+    <w:lsdException w:name="Medium Shading 2 Accent 6" w:uiPriority="64"/>
+    <w:lsdException w:name="Medium List 1 Accent 6" w:uiPriority="65"/>
+    <w:lsdException w:name="Medium List 2 Accent 6" w:uiPriority="66"/>
+    <w:lsdException w:name="Medium Grid 1 Accent 6" w:uiPriority="67"/>
+    <w:lsdException w:name="Medium Grid 2 Accent 6" w:uiPriority="68"/>
+    <w:lsdException w:name="Medium Grid 3 Accent 6" w:uiPriority="69"/>
+    <w:lsdException w:name="Dark List Accent 6" w:uiPriority="70"/>
+    <w:lsdException w:name="Colorful Shading Accent 6" w:uiPriority="71"/>
+    <w:lsdException w:name="Colorful List Accent 6" w:uiPriority="72"/>
+    <w:lsdException w:name="Colorful Grid Accent 6" w:uiPriority="73"/>
+    <w:lsdException w:name="Subtle Emphasis" w:uiPriority="19" w:qFormat="1"/>
+    <w:lsdException w:name="Intense Emphasis" w:uiPriority="21" w:qFormat="1"/>
+    <w:lsdException w:name="Subtle Reference" w:uiPriority="31" w:qFormat="1"/>
+    <w:lsdException w:name="Intense Reference" w:uiPriority="32" w:qFormat="1"/>
+    <w:lsdException w:name="Book Title" w:uiPriority="33" w:qFormat="1"/>
+    <w:lsdException w:name="Bibliography" w:semiHidden="1" w:uiPriority="37" w:unhideWhenUsed="1"/>
+    <w:lsdException w:name="TOC Heading" w:semiHidden="1" w:uiPriority="39" w:unhideWhenUsed="1" w:qFormat="1"/>
+    <w:lsdException w:name="Plain Table 1" w:uiPriority="41"/>
+    <w:lsdException w:name="Plain Table 2" w:uiPriority="42"/>
+    <w:lsdException w:name="Plain Table 3" w:uiPriority="43"/>
+    <w:lsdException w:name="Plain Table 4" w:uiPriority="44"/>
+    <w:lsdException w:name="Plain Table 5" w:uiPriority="45"/>
+    <w:lsdException w:name="Grid Table Light" w:uiPriority="40"/>
+    <w:lsdException w:name="Grid Table 1 Light" w:uiPriority="46"/>
+    <w:lsdException w:name="Grid Table 2" w:uiPriority="47"/>
+    <w:lsdException w:name="Grid Table 3" w:uiPriority="48"/>
+    <w:lsdException w:name="Grid Table 4" w:uiPriority="49"/>
+    <w:lsdException w:name="Grid Table 5 Dark" w:uiPriority="50"/>
+    <w:lsdException w:name="Grid Table 6 Colorful" w:uiPriority="51"/>
+    <w:lsdException w:name="Grid Table 7 Colorful" w:uiPriority="52"/>
+    <w:lsdException w:name="Grid Table 1 Light Accent 1" w:uiPriority="46"/>
+    <w:lsdException w:name="Grid Table 2 Accent 1" w:uiPriority="47"/>
+    <w:lsdException w:name="Grid Table 3 Accent 1" w:uiPriority="48"/>
+    <w:lsdException w:name="Grid Table 4 Accent 1" w:uiPriority="49"/>
+    <w:lsdException w:name="Grid Table 5 Dark Accent 1" w:uiPriority="50"/>
+    <w:lsdException w:name="Grid Table 6 Colorful Accent 1" w:uiPriority="51"/>
+    <w:lsdException w:name="Grid Table 7 Colorful Accent 1" w:uiPriority="52"/>
+    <w:lsdException w:name="Grid Table 1 Light Accent 2" w:uiPriority="46"/>
+    <w:lsdException w:name="Grid Table 2 Accent 2" w:uiPriority="47"/>
+    <w:lsdException w:name="Grid Table 3 Accent 2" w:uiPriority="48"/>
+    <w:lsdException w:name="Grid Table 4 Accent 2" w:uiPriority="49"/>
+    <w:lsdException w:name="Grid Table 5 Dark Accent 2" w:uiPriority="50"/>
+    <w:lsdException w:name="Grid Table 6 Colorful Accent 2" w:uiPriority="51"/>
+    <w:lsdException w:name="Grid Table 7 Colorful Accent 2" w:uiPriority="52"/>
+    <w:lsdException w:name="Grid Table 1 Light Accent 3" w:uiPriority="46"/>
+    <w:lsdException w:name="Grid Table 2 Accent 3" w:uiPriority="47"/>
+    <w:lsdException w:name="Grid Table 3 Accent 3" w:uiPriority="48"/>
+    <w:lsdException w:name="Grid Table 4 Accent 3" w:uiPriority="49"/>
+    <w:lsdException w:name="Grid Table 5 Dark Accent 3" w:uiPriority="50"/>
+    <w:lsdException w:name="Grid Table 6 Colorful Accent 3" w:uiPriority="51"/>
+    <w:lsdException w:name="Grid Table 7 Colorful Accent 3" w:uiPriority="52"/>
+    <w:lsdException w:name="Grid Table 1 Light Accent 4" w:uiPriority="46"/>
+    <w:lsdException w:name="Grid Table 2 Accent 4" w:uiPriority="47"/>
+    <w:lsdException w:name="Grid Table 3 Accent 4" w:uiPriority="48"/>
+    <w:lsdException w:name="Grid Table 4 Accent 4" w:uiPriority="49"/>
+    <w:lsdException w:name="Grid Table 5 Dark Accent 4" w:uiPriority="50"/>
+    <w:lsdException w:name="Grid Table 6 Colorful Accent 4" w:uiPriority="51"/>
+    <w:lsdException w:name="Grid Table 7 Colorful Accent 4" w:uiPriority="52"/>
+    <w:lsdException w:name="Grid Table 1 Light Accent 5" w:uiPriority="46"/>
+    <w:lsdException w:name="Grid Table 2 Accent 5" w:uiPriority="47"/>
+    <w:lsdException w:name="Grid Table 3 Accent 5" w:uiPriority="48"/>
+    <w:lsdException w:name="Grid Table 4 Accent 5" w:uiPriority="49"/>
+    <w:lsdException w:name="Grid Table 5 Dark Accent 5" w:uiPriority="50"/>
+    <w:lsdException w:name="Grid Table 6 Colorful Accent 5" w:uiPriority="51"/>
+    <w:lsdException w:name="Grid Table 7 Colorful Accent 5" w:uiPriority="52"/>
+    <w:lsdException w:name="Grid Table 1 Light Accent 6" w:uiPriority="46"/>
+    <w:lsdException w:name="Grid Table 2 Accent 6" w:uiPriority="47"/>
+    <w:lsdException w:name="Grid Table 3 Accent 6" w:uiPriority="48"/>
+    <w:lsdException w:name="Grid Table 4 Accent 6" w:uiPriority="49"/>
+    <w:lsdException w:name="Grid Table 5 Dark Accent 6" w:uiPriority="50"/>
+    <w:lsdException w:name="Grid Table 6 Colorful Accent 6" w:uiPriority="51"/>
+    <w:lsdException w:name="Grid Table 7 Colorful Accent 6" w:uiPriority="52"/>
+    <w:lsdException w:name="List Table 1 Light" w:uiPriority="46"/>
+    <w:lsdException w:name="List Table 2" w:uiPriority="47"/>
+    <w:lsdException w:name="List Table 3" w:uiPriority="48"/>
+    <w:lsdException w:name="List Table 4" w:uiPriority="49"/>
+    <w:lsdException w:name="List Table 5 Dark" w:uiPriority="50"/>
+    <w:lsdException w:name="List Table 6 Colorful" w:uiPriority="51"/>
+    <w:lsdException w:name="List Table 7 Colorful" w:uiPriority="52"/>
+    <w:lsdException w:name="List Table 1 Light Accent 1" w:uiPriority="46"/>
+    <w:lsdException w:name="List Table 2 Accent 1" w:uiPriority="47"/>
+    <w:lsdException w:name="List Table 3 Accent 1" w:uiPriority="48"/>
+    <w:lsdException w:name="List Table 4 Accent 1" w:uiPriority="49"/>
+    <w:lsdException w:name="List Table 5 Dark Accent 1" w:uiPriority="50"/>
+    <w:lsdException w:name="List Table 6 Colorful Accent 1" w:uiPriority="51"/>
+    <w:lsdException w:name="List Table 7 Colorful Accent 1" w:uiPriority="52"/>
+    <w:lsdException w:name="List Table 1 Light Accent 2" w:uiPriority="46"/>
+    <w:lsdException w:name="List Table 2 Accent 2" w:uiPriority="47"/>
+    <w:lsdException w:name="List Table 3 Accent 2" w:uiPriority="48"/>
+    <w:lsdException w:name="List Table 4 Accent 2" w:uiPriority="49"/>
+    <w:lsdException w:name="List Table 5 Dark Accent 2" w:uiPriority="50"/>
+    <w:lsdException w:name="List Table 6 Colorful Accent 2" w:uiPriority="51"/>
+    <w:lsdException w:name="List Table 7 Colorful Accent 2" w:uiPriority="52"/>
+    <w:lsdException w:name="List Table 1 Light Accent 3" w:uiPriority="46"/>
+    <w:lsdException w:name="List Table 2 Accent 3" w:uiPriority="47"/>
+    <w:lsdException w:name="List Table 3 Accent 3" w:uiPriority="48"/>
+    <w:lsdException w:name="List Table 4 Accent 3" w:uiPriority="49"/>
+    <w:lsdException w:name="List Table 5 Dark Accent 3" w:uiPriority="50"/>
+    <w:lsdException w:name="List Table 6 Colorful Accent 3" w:uiPriority="51"/>
+    <w:lsdException w:name="List Table 7 Colorful Accent 3" w:uiPriority="52"/>
+    <w:lsdException w:name="List Table 1 Light Accent 4" w:uiPriority="46"/>
+    <w:lsdException w:name="List Table 2 Accent 4" w:uiPriority="47"/>
+    <w:lsdException w:name="List Table 3 Accent 4" w:uiPriority="48"/>
+    <w:lsdException w:name="List Table 4 Accent 4" w:uiPriority="49"/>
+    <w:lsdException w:name="List Table 5 Dark Accent 4" w:uiPriority="50"/>
+    <w:lsdException w:name="List Table 6 Colorful Accent 4" w:uiPriority="51"/>
+    <w:lsdException w:name="List Table 7 Colorful Accent 4" w:uiPriority="52"/>
+    <w:lsdException w:name="List Table 1 Light Accent 5" w:uiPriority="46"/>
+    <w:lsdException w:name="List Table 2 Accent 5" w:uiPriority="47"/>
+    <w:lsdException w:name="List Table 3 Accent 5" w:uiPriority="48"/>
+    <w:lsdException w:name="List Table 4 Accent 5" w:uiPriority="49"/>
+    <w:lsdException w:name="List Table 5 Dark Accent 5" w:uiPriority="50"/>
+    <w:lsdException w:name="List Table 6 Colorful Accent 5" w:uiPriority="51"/>
+    <w:lsdException w:name="List Table 7 Colorful Accent 5" w:uiPriority="52"/>
+    <w:lsdException w:name="List Table 1 Light Accent 6" w:uiPriority="46"/>
+    <w:lsdException w:name="List Table 2 Accent 6" w:uiPriority="47"/>
+    <w:lsdException w:name="List Table 3 Accent 6" w:uiPriority="48"/>
+    <w:lsdException w:name="List Table 4 Accent 6" w:uiPriority="49"/>
+    <w:lsdException w:name="List Table 5 Dark Accent 6" w:uiPriority="50"/>
+    <w:lsdException w:name="List Table 6 Colorful Accent 6" w:uiPriority="51"/>
+    <w:lsdException w:name="List Table 7 Colorful Accent 6" w:uiPriority="52"/>
   </w:latentStyles>
   <w:style w:type="paragraph" w:default="1" w:styleId="Normal">
     <w:name w:val="Normal"/>

</xml_diff>